<commit_message>
add diff local master and remote master methord
</commit_message>
<xml_diff>
--- a/GITHUB工具使用.docx
+++ b/GITHUB工具使用.docx
@@ -134,11 +134,11 @@
         <w:jc w:val="center"/>
       </w:pPr>
       <w:bookmarkStart w:id="0" w:name="_Toc261112287"/>
-      <w:bookmarkStart w:id="1" w:name="_Toc261695909"/>
-      <w:bookmarkStart w:id="2" w:name="_Toc295497817"/>
-      <w:bookmarkStart w:id="3" w:name="_Toc261695782"/>
-      <w:bookmarkStart w:id="4" w:name="_Toc262064942"/>
-      <w:bookmarkStart w:id="5" w:name="_Toc295291030"/>
+      <w:bookmarkStart w:id="1" w:name="_Toc295291030"/>
+      <w:bookmarkStart w:id="2" w:name="_Toc262064942"/>
+      <w:bookmarkStart w:id="3" w:name="_Toc295497817"/>
+      <w:bookmarkStart w:id="4" w:name="_Toc261695909"/>
+      <w:bookmarkStart w:id="5" w:name="_Toc261695782"/>
       <w:r>
         <w:rPr>
           <w:rFonts w:hint="eastAsia" w:ascii="微软雅黑" w:hAnsi="微软雅黑"/>
@@ -2186,25 +2186,7 @@
           <w:sz w:val="30"/>
           <w:szCs w:val="30"/>
         </w:rPr>
-        <w:t>g</w:t>
-      </w:r>
-      <w:r>
-        <w:rPr>
-          <w:rFonts w:hint="default"/>
-          <w:b w:val="0"/>
-          <w:sz w:val="30"/>
-          <w:szCs w:val="30"/>
-        </w:rPr>
-        <w:t>ithub</w:t>
-      </w:r>
-      <w:r>
-        <w:rPr>
-          <w:rFonts w:hint="default"/>
-          <w:b w:val="0"/>
-          <w:sz w:val="30"/>
-          <w:szCs w:val="30"/>
-        </w:rPr>
-        <w:t>使用技巧</w:t>
+        <w:t>github使用技巧</w:t>
       </w:r>
     </w:p>
     <w:p>
@@ -2815,14 +2797,7 @@
           <w:rFonts w:ascii="Times New Roman" w:hAnsi="Times New Roman" w:eastAsia="微软雅黑"/>
           <w:b w:val="0"/>
         </w:rPr>
-        <w:t>在打开的hosts中添加类似如下</w:t>
-      </w:r>
-      <w:r>
-        <w:rPr>
-          <w:rFonts w:ascii="Times New Roman" w:hAnsi="Times New Roman" w:eastAsia="微软雅黑"/>
-          <w:b w:val="0"/>
-        </w:rPr>
-        <w:t>格式</w:t>
+        <w:t>在打开的hosts中添加类似如下格式</w:t>
       </w:r>
       <w:r>
         <w:rPr>
@@ -2967,13 +2942,7 @@
         <w:rPr>
           <w:lang w:eastAsia="zh-CN"/>
         </w:rPr>
-        <w:t xml:space="preserve"> 即可更新缓存</w:t>
-      </w:r>
-      <w:r>
-        <w:rPr>
-          <w:lang w:eastAsia="zh-CN"/>
-        </w:rPr>
-        <w:t>。</w:t>
+        <w:t xml:space="preserve"> 即可更新缓存。</w:t>
       </w:r>
     </w:p>
     <w:p>
@@ -2998,15 +2967,7 @@
           <w:sz w:val="24"/>
           <w:szCs w:val="24"/>
         </w:rPr>
-        <w:t>提速方法</w:t>
-      </w:r>
-      <w:r>
-        <w:rPr>
-          <w:b w:val="0"/>
-          <w:sz w:val="24"/>
-          <w:szCs w:val="24"/>
-        </w:rPr>
-        <w:t>2</w:t>
+        <w:t>提速方法2</w:t>
       </w:r>
     </w:p>
     <w:p>
@@ -3109,6 +3070,52 @@
     </w:p>
     <w:p>
       <w:pPr>
+        <w:pStyle w:val="5"/>
+        <w:numPr>
+          <w:ilvl w:val="2"/>
+          <w:numId w:val="1"/>
+        </w:numPr>
+        <w:adjustRightInd w:val="0"/>
+        <w:snapToGrid w:val="0"/>
+        <w:spacing w:before="0" w:after="0" w:line="240" w:lineRule="auto"/>
+        <w:rPr>
+          <w:rFonts w:ascii="Times New Roman" w:hAnsi="Times New Roman" w:eastAsia="微软雅黑"/>
+          <w:b w:val="0"/>
+        </w:rPr>
+      </w:pPr>
+      <w:r>
+        <w:rPr>
+          <w:rFonts w:ascii="Times New Roman" w:hAnsi="Times New Roman" w:eastAsia="微软雅黑"/>
+          <w:b w:val="0"/>
+        </w:rPr>
+        <w:t>g</w:t>
+      </w:r>
+      <w:r>
+        <w:rPr>
+          <w:rFonts w:ascii="Times New Roman" w:hAnsi="Times New Roman" w:eastAsia="微软雅黑"/>
+          <w:b w:val="0"/>
+        </w:rPr>
+        <w:t>it</w:t>
+      </w:r>
+      <w:r>
+        <w:rPr>
+          <w:rFonts w:ascii="Times New Roman" w:hAnsi="Times New Roman" w:eastAsia="微软雅黑"/>
+          <w:b w:val="0"/>
+        </w:rPr>
+        <w:t>设置忽略指定的文件和文件夹</w:t>
+      </w:r>
+    </w:p>
+    <w:p>
+      <w:pPr>
+        <w:ind w:firstLine="420" w:firstLineChars="0"/>
+        <w:jc w:val="both"/>
+      </w:pPr>
+      <w:r>
+        <w:t>具体方法见下</w:t>
+      </w:r>
+    </w:p>
+    <w:p>
+      <w:pPr>
         <w:jc w:val="center"/>
       </w:pPr>
     </w:p>
@@ -3307,7 +3314,14 @@
           <w:rFonts w:ascii="Times New Roman" w:hAnsi="Times New Roman" w:eastAsia="微软雅黑"/>
           <w:b w:val="0"/>
         </w:rPr>
-        <w:t>Git如何删除未跟踪文件/文件夹</w:t>
+        <w:t>g</w:t>
+      </w:r>
+      <w:r>
+        <w:rPr>
+          <w:rFonts w:ascii="Times New Roman" w:hAnsi="Times New Roman" w:eastAsia="微软雅黑"/>
+          <w:b w:val="0"/>
+        </w:rPr>
+        <w:t>it如何删除未跟踪文件/文件夹</w:t>
       </w:r>
     </w:p>
     <w:p>
@@ -3359,6 +3373,94 @@
     </w:p>
     <w:p>
       <w:pPr>
+        <w:pStyle w:val="5"/>
+        <w:numPr>
+          <w:ilvl w:val="2"/>
+          <w:numId w:val="1"/>
+        </w:numPr>
+        <w:adjustRightInd w:val="0"/>
+        <w:snapToGrid w:val="0"/>
+        <w:spacing w:before="0" w:after="0" w:line="240" w:lineRule="auto"/>
+        <w:rPr>
+          <w:rFonts w:ascii="Times New Roman" w:hAnsi="Times New Roman" w:eastAsia="微软雅黑"/>
+          <w:b w:val="0"/>
+        </w:rPr>
+      </w:pPr>
+      <w:r>
+        <w:rPr>
+          <w:rFonts w:ascii="Times New Roman" w:hAnsi="Times New Roman" w:eastAsia="微软雅黑"/>
+          <w:b w:val="0"/>
+        </w:rPr>
+        <w:t>g</w:t>
+      </w:r>
+      <w:r>
+        <w:rPr>
+          <w:rFonts w:ascii="Times New Roman" w:hAnsi="Times New Roman" w:eastAsia="微软雅黑"/>
+          <w:b w:val="0"/>
+        </w:rPr>
+        <w:t>it</w:t>
+      </w:r>
+      <w:r>
+        <w:rPr>
+          <w:rFonts w:ascii="Times New Roman" w:hAnsi="Times New Roman" w:eastAsia="微软雅黑"/>
+          <w:b w:val="0"/>
+        </w:rPr>
+        <w:t>比较本地仓库和远程仓库差异</w:t>
+      </w:r>
+    </w:p>
+    <w:p>
+      <w:pPr>
+        <w:jc w:val="center"/>
+      </w:pPr>
+      <w:bookmarkStart w:id="12" w:name="_GoBack"/>
+      <w:r>
+        <w:drawing>
+          <wp:inline distT="0" distB="0" distL="114300" distR="114300">
+            <wp:extent cx="4561205" cy="2766695"/>
+            <wp:effectExtent l="0" t="0" r="10795" b="14605"/>
+            <wp:docPr id="37" name="图片 37"/>
+            <wp:cNvGraphicFramePr>
+              <a:graphicFrameLocks xmlns:a="http://schemas.openxmlformats.org/drawingml/2006/main" noChangeAspect="1"/>
+            </wp:cNvGraphicFramePr>
+            <a:graphic xmlns:a="http://schemas.openxmlformats.org/drawingml/2006/main">
+              <a:graphicData uri="http://schemas.openxmlformats.org/drawingml/2006/picture">
+                <pic:pic xmlns:pic="http://schemas.openxmlformats.org/drawingml/2006/picture">
+                  <pic:nvPicPr>
+                    <pic:cNvPr id="37" name="图片 37"/>
+                    <pic:cNvPicPr>
+                      <a:picLocks noChangeAspect="1"/>
+                    </pic:cNvPicPr>
+                  </pic:nvPicPr>
+                  <pic:blipFill>
+                    <a:blip r:embed="rId21"/>
+                    <a:stretch>
+                      <a:fillRect/>
+                    </a:stretch>
+                  </pic:blipFill>
+                  <pic:spPr>
+                    <a:xfrm>
+                      <a:off x="0" y="0"/>
+                      <a:ext cx="4561205" cy="2766695"/>
+                    </a:xfrm>
+                    <a:prstGeom prst="rect">
+                      <a:avLst/>
+                    </a:prstGeom>
+                    <a:noFill/>
+                    <a:ln w="9525">
+                      <a:noFill/>
+                      <a:miter/>
+                    </a:ln>
+                  </pic:spPr>
+                </pic:pic>
+              </a:graphicData>
+            </a:graphic>
+          </wp:inline>
+        </w:drawing>
+      </w:r>
+      <w:bookmarkEnd w:id="12"/>
+    </w:p>
+    <w:p>
+      <w:pPr>
         <w:adjustRightInd w:val="0"/>
         <w:snapToGrid w:val="0"/>
       </w:pPr>
@@ -3495,7 +3597,7 @@
                     </pic:cNvPicPr>
                   </pic:nvPicPr>
                   <pic:blipFill>
-                    <a:blip r:embed="rId21"/>
+                    <a:blip r:embed="rId22"/>
                     <a:stretch>
                       <a:fillRect/>
                     </a:stretch>
@@ -3523,8 +3625,6 @@
     </w:p>
     <w:p>
       <w:pPr/>
-      <w:bookmarkStart w:id="12" w:name="_GoBack"/>
-      <w:bookmarkEnd w:id="12"/>
     </w:p>
     <w:p>
       <w:pPr>
@@ -3753,7 +3853,7 @@
                     </pic:cNvPicPr>
                   </pic:nvPicPr>
                   <pic:blipFill>
-                    <a:blip r:embed="rId22"/>
+                    <a:blip r:embed="rId23"/>
                     <a:srcRect/>
                     <a:stretch>
                       <a:fillRect/>
@@ -3935,7 +4035,7 @@
                     </pic:cNvPicPr>
                   </pic:nvPicPr>
                   <pic:blipFill>
-                    <a:blip r:embed="rId23"/>
+                    <a:blip r:embed="rId24"/>
                     <a:stretch>
                       <a:fillRect/>
                     </a:stretch>
@@ -4016,7 +4116,7 @@
                     </pic:cNvPicPr>
                   </pic:nvPicPr>
                   <pic:blipFill>
-                    <a:blip r:embed="rId24"/>
+                    <a:blip r:embed="rId25"/>
                     <a:stretch>
                       <a:fillRect/>
                     </a:stretch>
@@ -4066,7 +4166,7 @@
                     </pic:cNvPicPr>
                   </pic:nvPicPr>
                   <pic:blipFill>
-                    <a:blip r:embed="rId25"/>
+                    <a:blip r:embed="rId26"/>
                     <a:stretch>
                       <a:fillRect/>
                     </a:stretch>
@@ -4146,7 +4246,7 @@
                     </pic:cNvPicPr>
                   </pic:nvPicPr>
                   <pic:blipFill>
-                    <a:blip r:embed="rId26"/>
+                    <a:blip r:embed="rId27"/>
                     <a:stretch>
                       <a:fillRect/>
                     </a:stretch>
@@ -4195,7 +4295,7 @@
                     </pic:cNvPicPr>
                   </pic:nvPicPr>
                   <pic:blipFill>
-                    <a:blip r:embed="rId27"/>
+                    <a:blip r:embed="rId28"/>
                     <a:stretch>
                       <a:fillRect/>
                     </a:stretch>
@@ -4303,7 +4403,7 @@
                     </pic:cNvPicPr>
                   </pic:nvPicPr>
                   <pic:blipFill>
-                    <a:blip r:embed="rId28"/>
+                    <a:blip r:embed="rId29"/>
                     <a:stretch>
                       <a:fillRect/>
                     </a:stretch>
@@ -4364,7 +4464,7 @@
                     </pic:cNvPicPr>
                   </pic:nvPicPr>
                   <pic:blipFill>
-                    <a:blip r:embed="rId29"/>
+                    <a:blip r:embed="rId30"/>
                     <a:stretch>
                       <a:fillRect/>
                     </a:stretch>
@@ -4435,7 +4535,7 @@
                     </pic:cNvPicPr>
                   </pic:nvPicPr>
                   <pic:blipFill>
-                    <a:blip r:embed="rId30"/>
+                    <a:blip r:embed="rId31"/>
                     <a:stretch>
                       <a:fillRect/>
                     </a:stretch>
@@ -4496,7 +4596,7 @@
                     </pic:cNvPicPr>
                   </pic:nvPicPr>
                   <pic:blipFill>
-                    <a:blip r:embed="rId31"/>
+                    <a:blip r:embed="rId32"/>
                     <a:stretch>
                       <a:fillRect/>
                     </a:stretch>
@@ -4547,7 +4647,7 @@
                     </pic:cNvPicPr>
                   </pic:nvPicPr>
                   <pic:blipFill>
-                    <a:blip r:embed="rId32"/>
+                    <a:blip r:embed="rId33"/>
                     <a:stretch>
                       <a:fillRect/>
                     </a:stretch>
@@ -4615,7 +4715,7 @@
                     </pic:cNvPicPr>
                   </pic:nvPicPr>
                   <pic:blipFill>
-                    <a:blip r:embed="rId33"/>
+                    <a:blip r:embed="rId34"/>
                     <a:stretch>
                       <a:fillRect/>
                     </a:stretch>
@@ -4676,7 +4776,7 @@
                     </pic:cNvPicPr>
                   </pic:nvPicPr>
                   <pic:blipFill>
-                    <a:blip r:embed="rId34"/>
+                    <a:blip r:embed="rId35"/>
                     <a:stretch>
                       <a:fillRect/>
                     </a:stretch>
@@ -4737,7 +4837,7 @@
                     </pic:cNvPicPr>
                   </pic:nvPicPr>
                   <pic:blipFill>
-                    <a:blip r:embed="rId35"/>
+                    <a:blip r:embed="rId36"/>
                     <a:stretch>
                       <a:fillRect/>
                     </a:stretch>
@@ -4853,7 +4953,7 @@
                     </pic:cNvPicPr>
                   </pic:nvPicPr>
                   <pic:blipFill>
-                    <a:blip r:embed="rId36"/>
+                    <a:blip r:embed="rId37"/>
                     <a:stretch>
                       <a:fillRect/>
                     </a:stretch>
@@ -4913,7 +5013,7 @@
                     </pic:cNvPicPr>
                   </pic:nvPicPr>
                   <pic:blipFill>
-                    <a:blip r:embed="rId37"/>
+                    <a:blip r:embed="rId38"/>
                     <a:stretch>
                       <a:fillRect/>
                     </a:stretch>
@@ -4981,7 +5081,7 @@
                     </pic:cNvPicPr>
                   </pic:nvPicPr>
                   <pic:blipFill>
-                    <a:blip r:embed="rId38"/>
+                    <a:blip r:embed="rId39"/>
                     <a:stretch>
                       <a:fillRect/>
                     </a:stretch>
@@ -5067,7 +5167,7 @@
                     </pic:cNvPicPr>
                   </pic:nvPicPr>
                   <pic:blipFill>
-                    <a:blip r:embed="rId39"/>
+                    <a:blip r:embed="rId40"/>
                     <a:stretch>
                       <a:fillRect/>
                     </a:stretch>
@@ -5126,7 +5226,7 @@
                     </pic:cNvPicPr>
                   </pic:nvPicPr>
                   <pic:blipFill>
-                    <a:blip r:embed="rId40"/>
+                    <a:blip r:embed="rId41"/>
                     <a:stretch>
                       <a:fillRect/>
                     </a:stretch>
@@ -5203,7 +5303,7 @@
                     </pic:cNvPicPr>
                   </pic:nvPicPr>
                   <pic:blipFill>
-                    <a:blip r:embed="rId41"/>
+                    <a:blip r:embed="rId42"/>
                     <a:stretch>
                       <a:fillRect/>
                     </a:stretch>

</xml_diff>

<commit_message>
how to delete the folder in the master
</commit_message>
<xml_diff>
--- a/GITHUB工具使用.docx
+++ b/GITHUB工具使用.docx
@@ -134,11 +134,11 @@
         <w:jc w:val="center"/>
       </w:pPr>
       <w:bookmarkStart w:id="0" w:name="_Toc261112287"/>
-      <w:bookmarkStart w:id="1" w:name="_Toc262064942"/>
-      <w:bookmarkStart w:id="2" w:name="_Toc261695782"/>
-      <w:bookmarkStart w:id="3" w:name="_Toc295291030"/>
-      <w:bookmarkStart w:id="4" w:name="_Toc295497817"/>
-      <w:bookmarkStart w:id="5" w:name="_Toc261695909"/>
+      <w:bookmarkStart w:id="1" w:name="_Toc261695909"/>
+      <w:bookmarkStart w:id="2" w:name="_Toc295497817"/>
+      <w:bookmarkStart w:id="3" w:name="_Toc261695782"/>
+      <w:bookmarkStart w:id="4" w:name="_Toc262064942"/>
+      <w:bookmarkStart w:id="5" w:name="_Toc295291030"/>
       <w:r>
         <w:rPr>
           <w:rFonts w:hint="eastAsia" w:ascii="微软雅黑" w:hAnsi="微软雅黑"/>
@@ -2487,10 +2487,204 @@
     </w:p>
     <w:p>
       <w:pPr>
+        <w:pStyle w:val="5"/>
+        <w:numPr>
+          <w:ilvl w:val="2"/>
+          <w:numId w:val="1"/>
+        </w:numPr>
+        <w:adjustRightInd w:val="0"/>
+        <w:snapToGrid w:val="0"/>
+        <w:spacing w:before="0" w:after="0" w:line="240" w:lineRule="auto"/>
+        <w:rPr>
+          <w:rFonts w:ascii="Times New Roman" w:hAnsi="Times New Roman" w:eastAsia="微软雅黑"/>
+          <w:b w:val="0"/>
+        </w:rPr>
+      </w:pPr>
+      <w:r>
+        <w:rPr>
+          <w:rFonts w:ascii="Times New Roman" w:hAnsi="Times New Roman" w:eastAsia="微软雅黑"/>
+          <w:b w:val="0"/>
+        </w:rPr>
+        <w:t>g</w:t>
+      </w:r>
+      <w:bookmarkStart w:id="12" w:name="_GoBack"/>
+      <w:bookmarkEnd w:id="12"/>
+      <w:r>
+        <w:rPr>
+          <w:rFonts w:ascii="Times New Roman" w:hAnsi="Times New Roman" w:eastAsia="微软雅黑"/>
+          <w:b w:val="0"/>
+        </w:rPr>
+        <w:t>it 远端Master有文件，本地没有，如何删掉远端</w:t>
+      </w:r>
+    </w:p>
+    <w:p>
+      <w:pPr>
+        <w:pStyle w:val="6"/>
+        <w:numPr>
+          <w:ilvl w:val="3"/>
+          <w:numId w:val="1"/>
+        </w:numPr>
+        <w:adjustRightInd w:val="0"/>
+        <w:snapToGrid w:val="0"/>
+        <w:spacing w:before="0" w:after="0" w:line="240" w:lineRule="auto"/>
+        <w:rPr>
+          <w:b w:val="0"/>
+          <w:sz w:val="24"/>
+          <w:szCs w:val="24"/>
+        </w:rPr>
+      </w:pPr>
+      <w:r>
+        <w:rPr>
+          <w:b w:val="0"/>
+          <w:sz w:val="24"/>
+          <w:szCs w:val="24"/>
+        </w:rPr>
+        <w:t>问题描述</w:t>
+      </w:r>
+    </w:p>
+    <w:p>
+      <w:pPr>
+        <w:ind w:firstLine="420" w:firstLineChars="0"/>
+      </w:pPr>
+      <w:r>
+        <w:t>现象打印</w:t>
+      </w:r>
+      <w:r>
+        <w:t>，其中atestprj这个文件夹，本地早删掉了，但是远端没删掉它，因此</w:t>
+      </w:r>
+    </w:p>
+    <w:p>
+      <w:pPr/>
+      <w:r>
+        <w:t>git status后导致两者不一致。</w:t>
+      </w:r>
+    </w:p>
+    <w:p>
+      <w:pPr>
         <w:pStyle w:val="19"/>
         <w:shd w:val="clear" w:color="auto" w:fill="FFFFFF"/>
         <w:spacing w:before="125" w:after="125" w:line="298" w:lineRule="atLeast"/>
       </w:pPr>
+      <w:r>
+        <w:drawing>
+          <wp:inline distT="0" distB="0" distL="114300" distR="114300">
+            <wp:extent cx="4914265" cy="1876425"/>
+            <wp:effectExtent l="0" t="0" r="635" b="9525"/>
+            <wp:docPr id="45" name="图片 45"/>
+            <wp:cNvGraphicFramePr>
+              <a:graphicFrameLocks xmlns:a="http://schemas.openxmlformats.org/drawingml/2006/main" noChangeAspect="1"/>
+            </wp:cNvGraphicFramePr>
+            <a:graphic xmlns:a="http://schemas.openxmlformats.org/drawingml/2006/main">
+              <a:graphicData uri="http://schemas.openxmlformats.org/drawingml/2006/picture">
+                <pic:pic xmlns:pic="http://schemas.openxmlformats.org/drawingml/2006/picture">
+                  <pic:nvPicPr>
+                    <pic:cNvPr id="45" name="图片 45"/>
+                    <pic:cNvPicPr>
+                      <a:picLocks noChangeAspect="1"/>
+                    </pic:cNvPicPr>
+                  </pic:nvPicPr>
+                  <pic:blipFill>
+                    <a:blip r:embed="rId15"/>
+                    <a:stretch>
+                      <a:fillRect/>
+                    </a:stretch>
+                  </pic:blipFill>
+                  <pic:spPr>
+                    <a:xfrm>
+                      <a:off x="0" y="0"/>
+                      <a:ext cx="4914265" cy="1876425"/>
+                    </a:xfrm>
+                    <a:prstGeom prst="rect">
+                      <a:avLst/>
+                    </a:prstGeom>
+                    <a:noFill/>
+                    <a:ln w="9525">
+                      <a:noFill/>
+                      <a:miter/>
+                    </a:ln>
+                  </pic:spPr>
+                </pic:pic>
+              </a:graphicData>
+            </a:graphic>
+          </wp:inline>
+        </w:drawing>
+      </w:r>
+    </w:p>
+    <w:p>
+      <w:pPr>
+        <w:pStyle w:val="6"/>
+        <w:numPr>
+          <w:ilvl w:val="3"/>
+          <w:numId w:val="1"/>
+        </w:numPr>
+        <w:adjustRightInd w:val="0"/>
+        <w:snapToGrid w:val="0"/>
+        <w:spacing w:before="0" w:after="0" w:line="240" w:lineRule="auto"/>
+        <w:rPr>
+          <w:b w:val="0"/>
+          <w:sz w:val="24"/>
+          <w:szCs w:val="24"/>
+        </w:rPr>
+      </w:pPr>
+      <w:r>
+        <w:rPr>
+          <w:b w:val="0"/>
+          <w:sz w:val="24"/>
+          <w:szCs w:val="24"/>
+        </w:rPr>
+        <w:t>解决方法，使用git rm -rf 目标文件夹/文件</w:t>
+      </w:r>
+    </w:p>
+    <w:p>
+      <w:r>
+        <w:t>针对未删掉的文件，使用git rm -rf 要删掉的文件即可，然后再重新commit ， push</w:t>
+      </w:r>
+    </w:p>
+    <w:p>
+      <w:r>
+        <w:drawing>
+          <wp:inline distT="0" distB="0" distL="114300" distR="114300">
+            <wp:extent cx="5142865" cy="3009265"/>
+            <wp:effectExtent l="0" t="0" r="635" b="635"/>
+            <wp:docPr id="46" name="图片 46"/>
+            <wp:cNvGraphicFramePr>
+              <a:graphicFrameLocks xmlns:a="http://schemas.openxmlformats.org/drawingml/2006/main" noChangeAspect="1"/>
+            </wp:cNvGraphicFramePr>
+            <a:graphic xmlns:a="http://schemas.openxmlformats.org/drawingml/2006/main">
+              <a:graphicData uri="http://schemas.openxmlformats.org/drawingml/2006/picture">
+                <pic:pic xmlns:pic="http://schemas.openxmlformats.org/drawingml/2006/picture">
+                  <pic:nvPicPr>
+                    <pic:cNvPr id="46" name="图片 46"/>
+                    <pic:cNvPicPr>
+                      <a:picLocks noChangeAspect="1"/>
+                    </pic:cNvPicPr>
+                  </pic:nvPicPr>
+                  <pic:blipFill>
+                    <a:blip r:embed="rId16"/>
+                    <a:stretch>
+                      <a:fillRect/>
+                    </a:stretch>
+                  </pic:blipFill>
+                  <pic:spPr>
+                    <a:xfrm>
+                      <a:off x="0" y="0"/>
+                      <a:ext cx="5142865" cy="3009265"/>
+                    </a:xfrm>
+                    <a:prstGeom prst="rect">
+                      <a:avLst/>
+                    </a:prstGeom>
+                    <a:noFill/>
+                    <a:ln w="9525">
+                      <a:noFill/>
+                      <a:miter/>
+                    </a:ln>
+                  </pic:spPr>
+                </pic:pic>
+              </a:graphicData>
+            </a:graphic>
+          </wp:inline>
+        </w:drawing>
+      </w:r>
     </w:p>
     <w:p>
       <w:pPr>
@@ -2824,7 +3018,7 @@
                     </pic:cNvPicPr>
                   </pic:nvPicPr>
                   <pic:blipFill>
-                    <a:blip r:embed="rId15"/>
+                    <a:blip r:embed="rId17"/>
                     <a:stretch>
                       <a:fillRect/>
                     </a:stretch>
@@ -2961,7 +3155,7 @@
                     </pic:cNvPicPr>
                   </pic:nvPicPr>
                   <pic:blipFill>
-                    <a:blip r:embed="rId16"/>
+                    <a:blip r:embed="rId18"/>
                     <a:stretch>
                       <a:fillRect/>
                     </a:stretch>
@@ -3079,7 +3273,7 @@
                     </pic:cNvPicPr>
                   </pic:nvPicPr>
                   <pic:blipFill>
-                    <a:blip r:embed="rId17"/>
+                    <a:blip r:embed="rId19"/>
                     <a:stretch>
                       <a:fillRect/>
                     </a:stretch>
@@ -3169,7 +3363,7 @@
                     </pic:cNvPicPr>
                   </pic:nvPicPr>
                   <pic:blipFill>
-                    <a:blip r:embed="rId18"/>
+                    <a:blip r:embed="rId20"/>
                     <a:stretch>
                       <a:fillRect/>
                     </a:stretch>
@@ -3322,7 +3516,7 @@
                     </pic:cNvPicPr>
                   </pic:nvPicPr>
                   <pic:blipFill>
-                    <a:blip r:embed="rId19"/>
+                    <a:blip r:embed="rId21"/>
                     <a:stretch>
                       <a:fillRect/>
                     </a:stretch>
@@ -3371,7 +3565,7 @@
                     </pic:cNvPicPr>
                   </pic:nvPicPr>
                   <pic:blipFill>
-                    <a:blip r:embed="rId20"/>
+                    <a:blip r:embed="rId22"/>
                     <a:stretch>
                       <a:fillRect/>
                     </a:stretch>
@@ -3615,7 +3809,7 @@
                     </pic:cNvPicPr>
                   </pic:nvPicPr>
                   <pic:blipFill>
-                    <a:blip r:embed="rId21"/>
+                    <a:blip r:embed="rId23"/>
                     <a:stretch>
                       <a:fillRect/>
                     </a:stretch>
@@ -3692,7 +3886,7 @@
                     </pic:cNvPicPr>
                   </pic:nvPicPr>
                   <pic:blipFill>
-                    <a:blip r:embed="rId22"/>
+                    <a:blip r:embed="rId24"/>
                     <a:stretch>
                       <a:fillRect/>
                     </a:stretch>
@@ -3741,7 +3935,7 @@
                     </pic:cNvPicPr>
                   </pic:nvPicPr>
                   <pic:blipFill>
-                    <a:blip r:embed="rId23"/>
+                    <a:blip r:embed="rId25"/>
                     <a:stretch>
                       <a:fillRect/>
                     </a:stretch>
@@ -3811,7 +4005,7 @@
                     </pic:cNvPicPr>
                   </pic:nvPicPr>
                   <pic:blipFill>
-                    <a:blip r:embed="rId24"/>
+                    <a:blip r:embed="rId26"/>
                     <a:stretch>
                       <a:fillRect/>
                     </a:stretch>
@@ -3883,7 +4077,7 @@
                     </pic:cNvPicPr>
                   </pic:nvPicPr>
                   <pic:blipFill>
-                    <a:blip r:embed="rId25"/>
+                    <a:blip r:embed="rId27"/>
                     <a:stretch>
                       <a:fillRect/>
                     </a:stretch>
@@ -3986,7 +4180,7 @@
                     </pic:cNvPicPr>
                   </pic:nvPicPr>
                   <pic:blipFill>
-                    <a:blip r:embed="rId26"/>
+                    <a:blip r:embed="rId28"/>
                     <a:stretch>
                       <a:fillRect/>
                     </a:stretch>
@@ -4074,6 +4268,7 @@
       </w:r>
     </w:p>
     <w:p>
+      <w:pPr/>
       <w:r>
         <w:drawing>
           <wp:inline distT="0" distB="0" distL="114300" distR="114300">
@@ -4093,7 +4288,7 @@
                     </pic:cNvPicPr>
                   </pic:nvPicPr>
                   <pic:blipFill>
-                    <a:blip r:embed="rId27"/>
+                    <a:blip r:embed="rId29"/>
                     <a:stretch>
                       <a:fillRect/>
                     </a:stretch>
@@ -4145,7 +4340,7 @@
       </w:r>
     </w:p>
     <w:p>
-      <w:bookmarkStart w:id="12" w:name="_GoBack"/>
+      <w:pPr/>
       <w:r>
         <w:drawing>
           <wp:inline distT="0" distB="0" distL="114300" distR="114300">
@@ -4165,7 +4360,7 @@
                     </pic:cNvPicPr>
                   </pic:nvPicPr>
                   <pic:blipFill>
-                    <a:blip r:embed="rId28"/>
+                    <a:blip r:embed="rId30"/>
                     <a:stretch>
                       <a:fillRect/>
                     </a:stretch>
@@ -4190,10 +4385,13 @@
           </wp:inline>
         </w:drawing>
       </w:r>
-      <w:bookmarkEnd w:id="12"/>
-    </w:p>
-    <w:p/>
-    <w:p/>
+    </w:p>
+    <w:p>
+      <w:pPr/>
+    </w:p>
+    <w:p>
+      <w:pPr/>
+    </w:p>
     <w:p>
       <w:pPr>
         <w:jc w:val="center"/>
@@ -4343,7 +4541,7 @@
                     </pic:cNvPicPr>
                   </pic:nvPicPr>
                   <pic:blipFill>
-                    <a:blip r:embed="rId29"/>
+                    <a:blip r:embed="rId31"/>
                     <a:stretch>
                       <a:fillRect/>
                     </a:stretch>
@@ -4599,7 +4797,7 @@
                     </pic:cNvPicPr>
                   </pic:nvPicPr>
                   <pic:blipFill>
-                    <a:blip r:embed="rId30"/>
+                    <a:blip r:embed="rId32"/>
                     <a:srcRect/>
                     <a:stretch>
                       <a:fillRect/>
@@ -4781,7 +4979,7 @@
                     </pic:cNvPicPr>
                   </pic:nvPicPr>
                   <pic:blipFill>
-                    <a:blip r:embed="rId31"/>
+                    <a:blip r:embed="rId33"/>
                     <a:stretch>
                       <a:fillRect/>
                     </a:stretch>
@@ -4862,7 +5060,7 @@
                     </pic:cNvPicPr>
                   </pic:nvPicPr>
                   <pic:blipFill>
-                    <a:blip r:embed="rId32"/>
+                    <a:blip r:embed="rId34"/>
                     <a:stretch>
                       <a:fillRect/>
                     </a:stretch>
@@ -4912,7 +5110,7 @@
                     </pic:cNvPicPr>
                   </pic:nvPicPr>
                   <pic:blipFill>
-                    <a:blip r:embed="rId33"/>
+                    <a:blip r:embed="rId35"/>
                     <a:stretch>
                       <a:fillRect/>
                     </a:stretch>
@@ -4992,7 +5190,7 @@
                     </pic:cNvPicPr>
                   </pic:nvPicPr>
                   <pic:blipFill>
-                    <a:blip r:embed="rId34"/>
+                    <a:blip r:embed="rId36"/>
                     <a:stretch>
                       <a:fillRect/>
                     </a:stretch>
@@ -5041,7 +5239,7 @@
                     </pic:cNvPicPr>
                   </pic:nvPicPr>
                   <pic:blipFill>
-                    <a:blip r:embed="rId35"/>
+                    <a:blip r:embed="rId37"/>
                     <a:stretch>
                       <a:fillRect/>
                     </a:stretch>
@@ -5149,7 +5347,7 @@
                     </pic:cNvPicPr>
                   </pic:nvPicPr>
                   <pic:blipFill>
-                    <a:blip r:embed="rId36"/>
+                    <a:blip r:embed="rId38"/>
                     <a:stretch>
                       <a:fillRect/>
                     </a:stretch>
@@ -5210,7 +5408,7 @@
                     </pic:cNvPicPr>
                   </pic:nvPicPr>
                   <pic:blipFill>
-                    <a:blip r:embed="rId37"/>
+                    <a:blip r:embed="rId39"/>
                     <a:stretch>
                       <a:fillRect/>
                     </a:stretch>
@@ -5281,7 +5479,7 @@
                     </pic:cNvPicPr>
                   </pic:nvPicPr>
                   <pic:blipFill>
-                    <a:blip r:embed="rId38"/>
+                    <a:blip r:embed="rId40"/>
                     <a:stretch>
                       <a:fillRect/>
                     </a:stretch>
@@ -5342,7 +5540,7 @@
                     </pic:cNvPicPr>
                   </pic:nvPicPr>
                   <pic:blipFill>
-                    <a:blip r:embed="rId39"/>
+                    <a:blip r:embed="rId41"/>
                     <a:stretch>
                       <a:fillRect/>
                     </a:stretch>
@@ -5393,7 +5591,7 @@
                     </pic:cNvPicPr>
                   </pic:nvPicPr>
                   <pic:blipFill>
-                    <a:blip r:embed="rId40"/>
+                    <a:blip r:embed="rId42"/>
                     <a:stretch>
                       <a:fillRect/>
                     </a:stretch>
@@ -5461,7 +5659,7 @@
                     </pic:cNvPicPr>
                   </pic:nvPicPr>
                   <pic:blipFill>
-                    <a:blip r:embed="rId41"/>
+                    <a:blip r:embed="rId43"/>
                     <a:stretch>
                       <a:fillRect/>
                     </a:stretch>
@@ -5522,7 +5720,7 @@
                     </pic:cNvPicPr>
                   </pic:nvPicPr>
                   <pic:blipFill>
-                    <a:blip r:embed="rId42"/>
+                    <a:blip r:embed="rId44"/>
                     <a:stretch>
                       <a:fillRect/>
                     </a:stretch>
@@ -5583,7 +5781,7 @@
                     </pic:cNvPicPr>
                   </pic:nvPicPr>
                   <pic:blipFill>
-                    <a:blip r:embed="rId43"/>
+                    <a:blip r:embed="rId45"/>
                     <a:stretch>
                       <a:fillRect/>
                     </a:stretch>
@@ -5699,7 +5897,7 @@
                     </pic:cNvPicPr>
                   </pic:nvPicPr>
                   <pic:blipFill>
-                    <a:blip r:embed="rId44"/>
+                    <a:blip r:embed="rId46"/>
                     <a:stretch>
                       <a:fillRect/>
                     </a:stretch>
@@ -5759,7 +5957,7 @@
                     </pic:cNvPicPr>
                   </pic:nvPicPr>
                   <pic:blipFill>
-                    <a:blip r:embed="rId45"/>
+                    <a:blip r:embed="rId47"/>
                     <a:stretch>
                       <a:fillRect/>
                     </a:stretch>
@@ -5827,7 +6025,7 @@
                     </pic:cNvPicPr>
                   </pic:nvPicPr>
                   <pic:blipFill>
-                    <a:blip r:embed="rId46"/>
+                    <a:blip r:embed="rId48"/>
                     <a:stretch>
                       <a:fillRect/>
                     </a:stretch>
@@ -5913,7 +6111,7 @@
                     </pic:cNvPicPr>
                   </pic:nvPicPr>
                   <pic:blipFill>
-                    <a:blip r:embed="rId47"/>
+                    <a:blip r:embed="rId49"/>
                     <a:stretch>
                       <a:fillRect/>
                     </a:stretch>
@@ -5972,7 +6170,7 @@
                     </pic:cNvPicPr>
                   </pic:nvPicPr>
                   <pic:blipFill>
-                    <a:blip r:embed="rId48"/>
+                    <a:blip r:embed="rId50"/>
                     <a:stretch>
                       <a:fillRect/>
                     </a:stretch>
@@ -6049,7 +6247,7 @@
                     </pic:cNvPicPr>
                   </pic:nvPicPr>
                   <pic:blipFill>
-                    <a:blip r:embed="rId49"/>
+                    <a:blip r:embed="rId51"/>
                     <a:stretch>
                       <a:fillRect/>
                     </a:stretch>

</xml_diff>

<commit_message>
add pub rsa for gerrit
</commit_message>
<xml_diff>
--- a/GITHUB工具使用.docx
+++ b/GITHUB工具使用.docx
@@ -5748,7 +5748,7 @@
           <w:sz w:val="30"/>
           <w:szCs w:val="30"/>
         </w:rPr>
-        <w:t>github上项目管理</w:t>
+        <w:t>github上生成密钥方法</w:t>
       </w:r>
       <w:r>
         <w:rPr>
@@ -5775,28 +5775,12 @@
           <w:b w:val="0"/>
         </w:rPr>
       </w:pPr>
-      <w:bookmarkStart w:id="12" w:name="_GoBack"/>
-      <w:bookmarkEnd w:id="12"/>
-      <w:r>
-        <w:rPr>
-          <w:rFonts w:hint="default" w:ascii="Times New Roman" w:hAnsi="Times New Roman" w:eastAsia="微软雅黑"/>
-          <w:b w:val="0"/>
-        </w:rPr>
-        <w:t>Ubuntu-</w:t>
-      </w:r>
-      <w:r>
-        <w:rPr>
-          <w:rFonts w:hint="default" w:ascii="Times New Roman" w:hAnsi="Times New Roman" w:eastAsia="微软雅黑"/>
-          <w:b w:val="0"/>
-        </w:rPr>
-        <w:t>github上</w:t>
-      </w:r>
-      <w:r>
-        <w:rPr>
-          <w:rFonts w:hint="default" w:ascii="Times New Roman" w:hAnsi="Times New Roman" w:eastAsia="微软雅黑"/>
-          <w:b w:val="0"/>
-        </w:rPr>
-        <w:t>生成ssh密钥，并添加对应公钥到Github账户</w:t>
+      <w:r>
+        <w:rPr>
+          <w:rFonts w:hint="default" w:ascii="Times New Roman" w:hAnsi="Times New Roman" w:eastAsia="微软雅黑"/>
+          <w:b w:val="0"/>
+        </w:rPr>
+        <w:t>Ubuntu-github上生成ssh密钥，并添加对应公钥到Github账户</w:t>
       </w:r>
     </w:p>
     <w:p>
@@ -6175,28 +6159,7 @@
           <w:rFonts w:hint="default"/>
           <w:b w:val="0"/>
         </w:rPr>
-        <w:t>S</w:t>
-      </w:r>
-      <w:r>
-        <w:rPr>
-          <w:rFonts w:hint="default"/>
-          <w:b w:val="0"/>
-        </w:rPr>
-        <w:t>3</w:t>
-      </w:r>
-      <w:r>
-        <w:rPr>
-          <w:rFonts w:hint="default"/>
-          <w:b w:val="0"/>
-        </w:rPr>
-        <w:t>：</w:t>
-      </w:r>
-      <w:r>
-        <w:rPr>
-          <w:rFonts w:hint="default"/>
-          <w:b w:val="0"/>
-        </w:rPr>
-        <w:t>添加公钥到Github账户</w:t>
+        <w:t>S3：添加公钥到Github账户</w:t>
       </w:r>
     </w:p>
     <w:p>
@@ -6399,21 +6362,7 @@
           <w:rFonts w:hint="default"/>
           <w:b w:val="0"/>
         </w:rPr>
-        <w:t>S</w:t>
-      </w:r>
-      <w:r>
-        <w:rPr>
-          <w:rFonts w:hint="default"/>
-          <w:b w:val="0"/>
-        </w:rPr>
-        <w:t>4</w:t>
-      </w:r>
-      <w:r>
-        <w:rPr>
-          <w:rFonts w:hint="default"/>
-          <w:b w:val="0"/>
-        </w:rPr>
-        <w:t>：</w:t>
+        <w:t>S4：</w:t>
       </w:r>
       <w:r>
         <w:rPr>
@@ -6668,28 +6617,7 @@
           <w:rFonts w:hint="default"/>
           <w:b w:val="0"/>
         </w:rPr>
-        <w:t>S</w:t>
-      </w:r>
-      <w:r>
-        <w:rPr>
-          <w:rFonts w:hint="default"/>
-          <w:b w:val="0"/>
-        </w:rPr>
-        <w:t>5</w:t>
-      </w:r>
-      <w:r>
-        <w:rPr>
-          <w:rFonts w:hint="default"/>
-          <w:b w:val="0"/>
-        </w:rPr>
-        <w:t>：</w:t>
-      </w:r>
-      <w:r>
-        <w:rPr>
-          <w:rFonts w:hint="default"/>
-          <w:b w:val="0"/>
-        </w:rPr>
-        <w:t>错误修复</w:t>
+        <w:t>S5：错误修复</w:t>
       </w:r>
     </w:p>
     <w:p>
@@ -6935,12 +6863,266 @@
     </w:p>
     <w:p>
       <w:pPr>
-        <w:adjustRightInd w:val="0"/>
-        <w:snapToGrid w:val="0"/>
+        <w:pStyle w:val="4"/>
+        <w:numPr>
+          <w:ilvl w:val="1"/>
+          <w:numId w:val="1"/>
+        </w:numPr>
+        <w:adjustRightInd w:val="0"/>
+        <w:snapToGrid w:val="0"/>
+        <w:spacing w:before="0" w:after="0" w:line="240" w:lineRule="auto"/>
+        <w:rPr>
+          <w:b w:val="0"/>
+          <w:sz w:val="30"/>
+          <w:szCs w:val="30"/>
+        </w:rPr>
+      </w:pPr>
+      <w:r>
+        <w:rPr>
+          <w:rFonts w:hint="default"/>
+          <w:b w:val="0"/>
+          <w:sz w:val="30"/>
+          <w:szCs w:val="30"/>
+        </w:rPr>
+        <w:t>zte gerrit上生成密钥方法</w:t>
+      </w:r>
+      <w:r>
         <w:rPr>
           <w:rFonts w:hint="eastAsia"/>
-        </w:rPr>
-      </w:pPr>
+          <w:b w:val="0"/>
+          <w:sz w:val="30"/>
+          <w:szCs w:val="30"/>
+        </w:rPr>
+        <w:t xml:space="preserve"> </w:t>
+      </w:r>
+    </w:p>
+    <w:p>
+      <w:pPr>
+        <w:adjustRightInd w:val="0"/>
+        <w:snapToGrid w:val="0"/>
+        <w:rPr>
+          <w:rFonts w:hint="eastAsia"/>
+        </w:rPr>
+      </w:pPr>
+    </w:p>
+    <w:p>
+      <w:pPr>
+        <w:adjustRightInd w:val="0"/>
+        <w:snapToGrid w:val="0"/>
+        <w:rPr>
+          <w:rFonts w:hint="eastAsia"/>
+        </w:rPr>
+      </w:pPr>
+      <w:r>
+        <w:rPr>
+          <w:rFonts w:hint="default"/>
+        </w:rPr>
+        <w:t>S1:在终端上输入如下命令，其中邮箱就是　qiu.chao@zte.com.cn</w:t>
+      </w:r>
+    </w:p>
+    <w:p>
+      <w:pPr>
+        <w:adjustRightInd w:val="0"/>
+        <w:snapToGrid w:val="0"/>
+      </w:pPr>
+      <w:r>
+        <w:drawing>
+          <wp:inline distT="0" distB="0" distL="114300" distR="114300">
+            <wp:extent cx="4824730" cy="325120"/>
+            <wp:effectExtent l="0" t="0" r="13970" b="17780"/>
+            <wp:docPr id="3" name="Picture 3"/>
+            <wp:cNvGraphicFramePr>
+              <a:graphicFrameLocks xmlns:a="http://schemas.openxmlformats.org/drawingml/2006/main" noChangeAspect="1"/>
+            </wp:cNvGraphicFramePr>
+            <a:graphic xmlns:a="http://schemas.openxmlformats.org/drawingml/2006/main">
+              <a:graphicData uri="http://schemas.openxmlformats.org/drawingml/2006/picture">
+                <pic:pic xmlns:pic="http://schemas.openxmlformats.org/drawingml/2006/picture">
+                  <pic:nvPicPr>
+                    <pic:cNvPr id="3" name="Picture 3"/>
+                    <pic:cNvPicPr>
+                      <a:picLocks noChangeAspect="1"/>
+                    </pic:cNvPicPr>
+                  </pic:nvPicPr>
+                  <pic:blipFill>
+                    <a:blip r:embed="rId44"/>
+                    <a:stretch>
+                      <a:fillRect/>
+                    </a:stretch>
+                  </pic:blipFill>
+                  <pic:spPr>
+                    <a:xfrm>
+                      <a:off x="0" y="0"/>
+                      <a:ext cx="4824730" cy="325120"/>
+                    </a:xfrm>
+                    <a:prstGeom prst="rect">
+                      <a:avLst/>
+                    </a:prstGeom>
+                    <a:noFill/>
+                    <a:ln w="9525">
+                      <a:noFill/>
+                      <a:miter/>
+                    </a:ln>
+                  </pic:spPr>
+                </pic:pic>
+              </a:graphicData>
+            </a:graphic>
+          </wp:inline>
+        </w:drawing>
+      </w:r>
+    </w:p>
+    <w:p>
+      <w:pPr>
+        <w:adjustRightInd w:val="0"/>
+        <w:snapToGrid w:val="0"/>
+      </w:pPr>
+    </w:p>
+    <w:p>
+      <w:pPr>
+        <w:adjustRightInd w:val="0"/>
+        <w:snapToGrid w:val="0"/>
+      </w:pPr>
+      <w:r>
+        <w:t xml:space="preserve">S2: </w:t>
+      </w:r>
+      <w:r>
+        <w:t>然后按照提示，将生成的密钥粘贴到网页中。</w:t>
+      </w:r>
+    </w:p>
+    <w:p>
+      <w:pPr>
+        <w:adjustRightInd w:val="0"/>
+        <w:snapToGrid w:val="0"/>
+      </w:pPr>
+      <w:r>
+        <w:t>S3：遇到如下问题如何解决？</w:t>
+      </w:r>
+    </w:p>
+    <w:p>
+      <w:pPr>
+        <w:adjustRightInd w:val="0"/>
+        <w:snapToGrid w:val="0"/>
+      </w:pPr>
+      <w:r>
+        <w:drawing>
+          <wp:inline distT="0" distB="0" distL="114300" distR="114300">
+            <wp:extent cx="5272405" cy="1042670"/>
+            <wp:effectExtent l="0" t="0" r="4445" b="5080"/>
+            <wp:docPr id="4" name="Picture 4"/>
+            <wp:cNvGraphicFramePr>
+              <a:graphicFrameLocks xmlns:a="http://schemas.openxmlformats.org/drawingml/2006/main" noChangeAspect="1"/>
+            </wp:cNvGraphicFramePr>
+            <a:graphic xmlns:a="http://schemas.openxmlformats.org/drawingml/2006/main">
+              <a:graphicData uri="http://schemas.openxmlformats.org/drawingml/2006/picture">
+                <pic:pic xmlns:pic="http://schemas.openxmlformats.org/drawingml/2006/picture">
+                  <pic:nvPicPr>
+                    <pic:cNvPr id="4" name="Picture 4"/>
+                    <pic:cNvPicPr>
+                      <a:picLocks noChangeAspect="1"/>
+                    </pic:cNvPicPr>
+                  </pic:nvPicPr>
+                  <pic:blipFill>
+                    <a:blip r:embed="rId45"/>
+                    <a:stretch>
+                      <a:fillRect/>
+                    </a:stretch>
+                  </pic:blipFill>
+                  <pic:spPr>
+                    <a:xfrm>
+                      <a:off x="0" y="0"/>
+                      <a:ext cx="5272405" cy="1042670"/>
+                    </a:xfrm>
+                    <a:prstGeom prst="rect">
+                      <a:avLst/>
+                    </a:prstGeom>
+                    <a:noFill/>
+                    <a:ln w="9525">
+                      <a:noFill/>
+                      <a:miter/>
+                    </a:ln>
+                  </pic:spPr>
+                </pic:pic>
+              </a:graphicData>
+            </a:graphic>
+          </wp:inline>
+        </w:drawing>
+      </w:r>
+    </w:p>
+    <w:p>
+      <w:pPr>
+        <w:adjustRightInd w:val="0"/>
+        <w:snapToGrid w:val="0"/>
+      </w:pPr>
+      <w:r>
+        <w:t>S4：解决办法</w:t>
+      </w:r>
+    </w:p>
+    <w:p>
+      <w:pPr>
+        <w:adjustRightInd w:val="0"/>
+        <w:snapToGrid w:val="0"/>
+      </w:pPr>
+    </w:p>
+    <w:p>
+      <w:pPr>
+        <w:adjustRightInd w:val="0"/>
+        <w:snapToGrid w:val="0"/>
+        <w:rPr>
+          <w:rFonts w:hint="eastAsia"/>
+        </w:rPr>
+      </w:pPr>
+    </w:p>
+    <w:p>
+      <w:pPr>
+        <w:adjustRightInd w:val="0"/>
+        <w:snapToGrid w:val="0"/>
+        <w:rPr>
+          <w:rFonts w:hint="eastAsia"/>
+        </w:rPr>
+      </w:pPr>
+      <w:r>
+        <w:drawing>
+          <wp:inline distT="0" distB="0" distL="114300" distR="114300">
+            <wp:extent cx="5269865" cy="1837690"/>
+            <wp:effectExtent l="0" t="0" r="6985" b="10160"/>
+            <wp:docPr id="11" name="Picture 11"/>
+            <wp:cNvGraphicFramePr>
+              <a:graphicFrameLocks xmlns:a="http://schemas.openxmlformats.org/drawingml/2006/main" noChangeAspect="1"/>
+            </wp:cNvGraphicFramePr>
+            <a:graphic xmlns:a="http://schemas.openxmlformats.org/drawingml/2006/main">
+              <a:graphicData uri="http://schemas.openxmlformats.org/drawingml/2006/picture">
+                <pic:pic xmlns:pic="http://schemas.openxmlformats.org/drawingml/2006/picture">
+                  <pic:nvPicPr>
+                    <pic:cNvPr id="11" name="Picture 11"/>
+                    <pic:cNvPicPr>
+                      <a:picLocks noChangeAspect="1"/>
+                    </pic:cNvPicPr>
+                  </pic:nvPicPr>
+                  <pic:blipFill>
+                    <a:blip r:embed="rId46"/>
+                    <a:stretch>
+                      <a:fillRect/>
+                    </a:stretch>
+                  </pic:blipFill>
+                  <pic:spPr>
+                    <a:xfrm>
+                      <a:off x="0" y="0"/>
+                      <a:ext cx="5269865" cy="1837690"/>
+                    </a:xfrm>
+                    <a:prstGeom prst="rect">
+                      <a:avLst/>
+                    </a:prstGeom>
+                    <a:noFill/>
+                    <a:ln w="9525">
+                      <a:noFill/>
+                      <a:miter/>
+                    </a:ln>
+                  </pic:spPr>
+                </pic:pic>
+              </a:graphicData>
+            </a:graphic>
+          </wp:inline>
+        </w:drawing>
+      </w:r>
     </w:p>
     <w:p>
       <w:pPr>
@@ -6950,6 +7132,8 @@
           <w:szCs w:val="21"/>
         </w:rPr>
       </w:pPr>
+      <w:bookmarkStart w:id="12" w:name="_GoBack"/>
+      <w:bookmarkEnd w:id="12"/>
     </w:p>
     <w:p>
       <w:pPr>
@@ -9113,7 +9297,7 @@
     <w:lsdException w:uiPriority="99" w:name="HTML Acronym"/>
     <w:lsdException w:uiPriority="99" w:name="HTML Address"/>
     <w:lsdException w:uiPriority="99" w:name="HTML Cite"/>
-    <w:lsdException w:uiPriority="99" w:name="HTML Code"/>
+    <w:lsdException w:uiPriority="99" w:semiHidden="0" w:name="HTML Code"/>
     <w:lsdException w:uiPriority="99" w:name="HTML Definition"/>
     <w:lsdException w:uiPriority="99" w:name="HTML Keyboard"/>
     <w:lsdException w:uiPriority="99" w:name="HTML Preformatted"/>
@@ -9287,7 +9471,7 @@
     <w:name w:val="heading 1"/>
     <w:basedOn w:val="1"/>
     <w:next w:val="1"/>
-    <w:link w:val="35"/>
+    <w:link w:val="36"/>
     <w:qFormat/>
     <w:uiPriority w:val="9"/>
     <w:pPr>
@@ -9308,7 +9492,7 @@
     <w:name w:val="heading 2"/>
     <w:basedOn w:val="1"/>
     <w:next w:val="1"/>
-    <w:link w:val="25"/>
+    <w:link w:val="26"/>
     <w:unhideWhenUsed/>
     <w:qFormat/>
     <w:uiPriority w:val="9"/>
@@ -9330,7 +9514,7 @@
     <w:name w:val="heading 3"/>
     <w:basedOn w:val="1"/>
     <w:next w:val="1"/>
-    <w:link w:val="28"/>
+    <w:link w:val="29"/>
     <w:unhideWhenUsed/>
     <w:qFormat/>
     <w:uiPriority w:val="9"/>
@@ -9351,7 +9535,7 @@
     <w:name w:val="heading 4"/>
     <w:basedOn w:val="1"/>
     <w:next w:val="1"/>
-    <w:link w:val="30"/>
+    <w:link w:val="31"/>
     <w:unhideWhenUsed/>
     <w:qFormat/>
     <w:uiPriority w:val="9"/>
@@ -9373,7 +9557,7 @@
     <w:name w:val="heading 5"/>
     <w:basedOn w:val="1"/>
     <w:next w:val="1"/>
-    <w:link w:val="31"/>
+    <w:link w:val="32"/>
     <w:unhideWhenUsed/>
     <w:qFormat/>
     <w:uiPriority w:val="9"/>
@@ -9394,7 +9578,7 @@
     <w:name w:val="heading 6"/>
     <w:basedOn w:val="1"/>
     <w:next w:val="1"/>
-    <w:link w:val="32"/>
+    <w:link w:val="33"/>
     <w:unhideWhenUsed/>
     <w:qFormat/>
     <w:uiPriority w:val="9"/>
@@ -9415,7 +9599,7 @@
     <w:name w:val="heading 7"/>
     <w:basedOn w:val="1"/>
     <w:next w:val="1"/>
-    <w:link w:val="33"/>
+    <w:link w:val="34"/>
     <w:unhideWhenUsed/>
     <w:qFormat/>
     <w:uiPriority w:val="9"/>
@@ -9435,7 +9619,7 @@
     <w:name w:val="heading 8"/>
     <w:basedOn w:val="1"/>
     <w:next w:val="1"/>
-    <w:link w:val="34"/>
+    <w:link w:val="35"/>
     <w:unhideWhenUsed/>
     <w:qFormat/>
     <w:uiPriority w:val="9"/>
@@ -9455,7 +9639,7 @@
     <w:unhideWhenUsed/>
     <w:uiPriority w:val="1"/>
   </w:style>
-  <w:style w:type="table" w:default="1" w:styleId="22">
+  <w:style w:type="table" w:default="1" w:styleId="23">
     <w:name w:val="Normal Table"/>
     <w:unhideWhenUsed/>
     <w:qFormat/>
@@ -9473,7 +9657,7 @@
   <w:style w:type="paragraph" w:styleId="10">
     <w:name w:val="Document Map"/>
     <w:basedOn w:val="1"/>
-    <w:link w:val="26"/>
+    <w:link w:val="27"/>
     <w:unhideWhenUsed/>
     <w:uiPriority w:val="99"/>
     <w:rPr>
@@ -9507,7 +9691,7 @@
   <w:style w:type="paragraph" w:styleId="13">
     <w:name w:val="Balloon Text"/>
     <w:basedOn w:val="1"/>
-    <w:link w:val="27"/>
+    <w:link w:val="28"/>
     <w:unhideWhenUsed/>
     <w:uiPriority w:val="99"/>
     <w:rPr>
@@ -9518,7 +9702,7 @@
   <w:style w:type="paragraph" w:styleId="14">
     <w:name w:val="footer"/>
     <w:basedOn w:val="1"/>
-    <w:link w:val="24"/>
+    <w:link w:val="25"/>
     <w:unhideWhenUsed/>
     <w:uiPriority w:val="99"/>
     <w:pPr>
@@ -9537,7 +9721,7 @@
   <w:style w:type="paragraph" w:styleId="15">
     <w:name w:val="header"/>
     <w:basedOn w:val="1"/>
-    <w:link w:val="23"/>
+    <w:link w:val="24"/>
     <w:unhideWhenUsed/>
     <w:uiPriority w:val="99"/>
     <w:pPr>
@@ -9625,7 +9809,18 @@
       <w:u w:val="single"/>
     </w:rPr>
   </w:style>
-  <w:style w:type="character" w:customStyle="1" w:styleId="23">
+  <w:style w:type="character" w:styleId="22">
+    <w:name w:val="HTML Code"/>
+    <w:basedOn w:val="20"/>
+    <w:unhideWhenUsed/>
+    <w:uiPriority w:val="99"/>
+    <w:rPr>
+      <w:rFonts w:ascii="Courier New" w:hAnsi="Courier New" w:cs="Courier New"/>
+      <w:sz w:val="20"/>
+      <w:szCs w:val="20"/>
+    </w:rPr>
+  </w:style>
+  <w:style w:type="character" w:customStyle="1" w:styleId="24">
     <w:name w:val="页眉 Char"/>
     <w:basedOn w:val="20"/>
     <w:link w:val="15"/>
@@ -9635,7 +9830,7 @@
       <w:szCs w:val="18"/>
     </w:rPr>
   </w:style>
-  <w:style w:type="character" w:customStyle="1" w:styleId="24">
+  <w:style w:type="character" w:customStyle="1" w:styleId="25">
     <w:name w:val="页脚 Char"/>
     <w:basedOn w:val="20"/>
     <w:link w:val="14"/>
@@ -9645,7 +9840,7 @@
       <w:szCs w:val="18"/>
     </w:rPr>
   </w:style>
-  <w:style w:type="character" w:customStyle="1" w:styleId="25">
+  <w:style w:type="character" w:customStyle="1" w:styleId="26">
     <w:name w:val="标题 2 Char"/>
     <w:basedOn w:val="20"/>
     <w:link w:val="3"/>
@@ -9658,7 +9853,7 @@
       <w:szCs w:val="32"/>
     </w:rPr>
   </w:style>
-  <w:style w:type="character" w:customStyle="1" w:styleId="26">
+  <w:style w:type="character" w:customStyle="1" w:styleId="27">
     <w:name w:val="文档结构图 Char"/>
     <w:basedOn w:val="20"/>
     <w:link w:val="10"/>
@@ -9670,7 +9865,7 @@
       <w:szCs w:val="18"/>
     </w:rPr>
   </w:style>
-  <w:style w:type="character" w:customStyle="1" w:styleId="27">
+  <w:style w:type="character" w:customStyle="1" w:styleId="28">
     <w:name w:val="批注框文本 Char"/>
     <w:basedOn w:val="20"/>
     <w:link w:val="13"/>
@@ -9681,7 +9876,7 @@
       <w:szCs w:val="18"/>
     </w:rPr>
   </w:style>
-  <w:style w:type="character" w:customStyle="1" w:styleId="28">
+  <w:style w:type="character" w:customStyle="1" w:styleId="29">
     <w:name w:val="标题 3 Char"/>
     <w:basedOn w:val="20"/>
     <w:link w:val="4"/>
@@ -9693,7 +9888,7 @@
       <w:szCs w:val="32"/>
     </w:rPr>
   </w:style>
-  <w:style w:type="paragraph" w:customStyle="1" w:styleId="29">
+  <w:style w:type="paragraph" w:customStyle="1" w:styleId="30">
     <w:name w:val="List Paragraph"/>
     <w:basedOn w:val="1"/>
     <w:qFormat/>
@@ -9702,7 +9897,7 @@
       <w:ind w:firstLine="420" w:firstLineChars="200"/>
     </w:pPr>
   </w:style>
-  <w:style w:type="character" w:customStyle="1" w:styleId="30">
+  <w:style w:type="character" w:customStyle="1" w:styleId="31">
     <w:name w:val="标题 4 Char"/>
     <w:basedOn w:val="20"/>
     <w:link w:val="5"/>
@@ -9715,7 +9910,7 @@
       <w:szCs w:val="28"/>
     </w:rPr>
   </w:style>
-  <w:style w:type="character" w:customStyle="1" w:styleId="31">
+  <w:style w:type="character" w:customStyle="1" w:styleId="32">
     <w:name w:val="标题 5 Char"/>
     <w:basedOn w:val="20"/>
     <w:link w:val="6"/>
@@ -9727,7 +9922,7 @@
       <w:szCs w:val="28"/>
     </w:rPr>
   </w:style>
-  <w:style w:type="character" w:customStyle="1" w:styleId="32">
+  <w:style w:type="character" w:customStyle="1" w:styleId="33">
     <w:name w:val="标题 6 Char"/>
     <w:basedOn w:val="20"/>
     <w:link w:val="7"/>
@@ -9740,7 +9935,7 @@
       <w:szCs w:val="24"/>
     </w:rPr>
   </w:style>
-  <w:style w:type="character" w:customStyle="1" w:styleId="33">
+  <w:style w:type="character" w:customStyle="1" w:styleId="34">
     <w:name w:val="标题 7 Char"/>
     <w:basedOn w:val="20"/>
     <w:link w:val="8"/>
@@ -9752,7 +9947,7 @@
       <w:szCs w:val="24"/>
     </w:rPr>
   </w:style>
-  <w:style w:type="character" w:customStyle="1" w:styleId="34">
+  <w:style w:type="character" w:customStyle="1" w:styleId="35">
     <w:name w:val="标题 8 Char"/>
     <w:basedOn w:val="20"/>
     <w:link w:val="9"/>
@@ -9765,7 +9960,7 @@
       <w:szCs w:val="24"/>
     </w:rPr>
   </w:style>
-  <w:style w:type="character" w:customStyle="1" w:styleId="35">
+  <w:style w:type="character" w:customStyle="1" w:styleId="36">
     <w:name w:val="标题 1 Char"/>
     <w:basedOn w:val="20"/>
     <w:link w:val="2"/>

</xml_diff>

<commit_message>
add solved git status display chinese code issues
</commit_message>
<xml_diff>
--- a/GITHUB工具使用.docx
+++ b/GITHUB工具使用.docx
@@ -134,11 +134,11 @@
         <w:jc w:val="center"/>
       </w:pPr>
       <w:bookmarkStart w:id="0" w:name="_Toc261112287"/>
-      <w:bookmarkStart w:id="1" w:name="_Toc295291030"/>
-      <w:bookmarkStart w:id="2" w:name="_Toc262064942"/>
-      <w:bookmarkStart w:id="3" w:name="_Toc295497817"/>
-      <w:bookmarkStart w:id="4" w:name="_Toc261695909"/>
-      <w:bookmarkStart w:id="5" w:name="_Toc261695782"/>
+      <w:bookmarkStart w:id="1" w:name="_Toc261695782"/>
+      <w:bookmarkStart w:id="2" w:name="_Toc261695909"/>
+      <w:bookmarkStart w:id="3" w:name="_Toc262064942"/>
+      <w:bookmarkStart w:id="4" w:name="_Toc295291030"/>
+      <w:bookmarkStart w:id="5" w:name="_Toc295497817"/>
       <w:r>
         <w:rPr>
           <w:rFonts w:hint="eastAsia" w:ascii="微软雅黑" w:hAnsi="微软雅黑"/>
@@ -2218,6 +2218,209 @@
           <w:rFonts w:ascii="Times New Roman" w:hAnsi="Times New Roman" w:eastAsia="微软雅黑"/>
           <w:b w:val="0"/>
         </w:rPr>
+        <w:t>git status不能显示中文</w:t>
+      </w:r>
+    </w:p>
+    <w:p>
+      <w:pPr>
+        <w:pStyle w:val="6"/>
+        <w:numPr>
+          <w:ilvl w:val="3"/>
+          <w:numId w:val="1"/>
+        </w:numPr>
+        <w:adjustRightInd w:val="0"/>
+        <w:snapToGrid w:val="0"/>
+        <w:spacing w:before="0" w:after="0" w:line="240" w:lineRule="auto"/>
+        <w:rPr>
+          <w:b w:val="0"/>
+          <w:sz w:val="24"/>
+          <w:szCs w:val="24"/>
+        </w:rPr>
+      </w:pPr>
+      <w:r>
+        <w:rPr>
+          <w:b w:val="0"/>
+          <w:sz w:val="24"/>
+          <w:szCs w:val="24"/>
+        </w:rPr>
+        <w:t>问题描述</w:t>
+      </w:r>
+    </w:p>
+    <w:p>
+      <w:pPr>
+        <w:rPr>
+          <w:rFonts w:hint="eastAsia"/>
+          <w:b w:val="0"/>
+          <w:sz w:val="24"/>
+          <w:szCs w:val="24"/>
+        </w:rPr>
+      </w:pPr>
+      <w:r>
+        <w:rPr>
+          <w:rFonts w:hint="eastAsia"/>
+        </w:rPr>
+        <w:t>status查看有改动但未提交的文件时总只显示数字串，显示不出中文文件名，非常不方便。如下图：</w:t>
+      </w:r>
+    </w:p>
+    <w:p>
+      <w:pPr>
+        <w:pStyle w:val="6"/>
+        <w:numPr>
+          <w:ilvl w:val="3"/>
+          <w:numId w:val="1"/>
+        </w:numPr>
+        <w:adjustRightInd w:val="0"/>
+        <w:snapToGrid w:val="0"/>
+        <w:spacing w:before="0" w:after="0" w:line="240" w:lineRule="auto"/>
+        <w:rPr>
+          <w:b w:val="0"/>
+          <w:sz w:val="24"/>
+          <w:szCs w:val="24"/>
+        </w:rPr>
+      </w:pPr>
+      <w:r>
+        <w:rPr>
+          <w:b w:val="0"/>
+          <w:sz w:val="24"/>
+          <w:szCs w:val="24"/>
+        </w:rPr>
+        <w:t>分析</w:t>
+      </w:r>
+    </w:p>
+    <w:p>
+      <w:pPr>
+        <w:ind w:firstLine="420"/>
+        <w:rPr>
+          <w:rFonts w:hint="eastAsia"/>
+        </w:rPr>
+      </w:pPr>
+      <w:r>
+        <w:rPr>
+          <w:rFonts w:hint="eastAsia"/>
+        </w:rPr>
+        <w:t>在默认设置下，中文文件名在工作区状态输出，中文名不能正确显示，而是显示为八进制的字符编码。</w:t>
+      </w:r>
+    </w:p>
+    <w:p>
+      <w:pPr>
+        <w:pStyle w:val="6"/>
+        <w:numPr>
+          <w:ilvl w:val="3"/>
+          <w:numId w:val="1"/>
+        </w:numPr>
+        <w:adjustRightInd w:val="0"/>
+        <w:snapToGrid w:val="0"/>
+        <w:spacing w:before="0" w:after="0" w:line="240" w:lineRule="auto"/>
+        <w:rPr>
+          <w:b w:val="0"/>
+          <w:sz w:val="24"/>
+          <w:szCs w:val="24"/>
+        </w:rPr>
+      </w:pPr>
+      <w:bookmarkStart w:id="12" w:name="_GoBack"/>
+      <w:bookmarkEnd w:id="12"/>
+      <w:r>
+        <w:rPr>
+          <w:b w:val="0"/>
+          <w:sz w:val="24"/>
+          <w:szCs w:val="24"/>
+        </w:rPr>
+        <w:t>解决方法</w:t>
+      </w:r>
+    </w:p>
+    <w:p>
+      <w:pPr>
+        <w:rPr>
+          <w:rFonts w:hint="eastAsia"/>
+        </w:rPr>
+      </w:pPr>
+      <w:r>
+        <w:rPr>
+          <w:rFonts w:hint="eastAsia"/>
+        </w:rPr>
+        <w:t xml:space="preserve">    将git 配置文件 core.quotepath项设置为false。</w:t>
+      </w:r>
+    </w:p>
+    <w:p>
+      <w:pPr>
+        <w:rPr>
+          <w:rFonts w:hint="eastAsia"/>
+        </w:rPr>
+      </w:pPr>
+      <w:r>
+        <w:rPr>
+          <w:rFonts w:hint="eastAsia"/>
+        </w:rPr>
+        <w:t xml:space="preserve">    quotepath表示引用路径</w:t>
+      </w:r>
+    </w:p>
+    <w:p>
+      <w:pPr>
+        <w:rPr>
+          <w:rFonts w:hint="eastAsia"/>
+        </w:rPr>
+      </w:pPr>
+      <w:r>
+        <w:rPr>
+          <w:rFonts w:hint="eastAsia"/>
+        </w:rPr>
+        <w:t xml:space="preserve">    加上--global表示全局配置</w:t>
+      </w:r>
+    </w:p>
+    <w:p>
+      <w:pPr>
+        <w:rPr>
+          <w:rFonts w:hint="eastAsia"/>
+        </w:rPr>
+      </w:pPr>
+      <w:r>
+        <w:rPr>
+          <w:rFonts w:hint="eastAsia"/>
+        </w:rPr>
+        <w:t>git bash 终端输入命令：</w:t>
+      </w:r>
+    </w:p>
+    <w:p>
+      <w:pPr>
+        <w:rPr>
+          <w:rFonts w:hint="eastAsia"/>
+        </w:rPr>
+      </w:pPr>
+    </w:p>
+    <w:p>
+      <w:pPr>
+        <w:rPr>
+          <w:rFonts w:hint="eastAsia"/>
+        </w:rPr>
+      </w:pPr>
+      <w:r>
+        <w:rPr>
+          <w:rFonts w:hint="eastAsia"/>
+        </w:rPr>
+        <w:t>git config --global core.quotepath false</w:t>
+      </w:r>
+    </w:p>
+    <w:p/>
+    <w:p>
+      <w:pPr>
+        <w:pStyle w:val="5"/>
+        <w:numPr>
+          <w:ilvl w:val="2"/>
+          <w:numId w:val="1"/>
+        </w:numPr>
+        <w:adjustRightInd w:val="0"/>
+        <w:snapToGrid w:val="0"/>
+        <w:spacing w:before="0" w:after="0" w:line="240" w:lineRule="auto"/>
+        <w:rPr>
+          <w:rFonts w:ascii="Times New Roman" w:hAnsi="Times New Roman" w:eastAsia="微软雅黑"/>
+          <w:b w:val="0"/>
+        </w:rPr>
+      </w:pPr>
+      <w:r>
+        <w:rPr>
+          <w:rFonts w:ascii="Times New Roman" w:hAnsi="Times New Roman" w:eastAsia="微软雅黑"/>
+          <w:b w:val="0"/>
+        </w:rPr>
         <w:t>fatal:路径规格类错误</w:t>
       </w:r>
     </w:p>
@@ -6982,10 +7185,7 @@
         <w:snapToGrid w:val="0"/>
       </w:pPr>
       <w:r>
-        <w:t xml:space="preserve">S2: </w:t>
-      </w:r>
-      <w:r>
-        <w:t>然后按照提示，将生成的密钥粘贴到网页中。</w:t>
+        <w:t>S2: 然后按照提示，将生成的密钥粘贴到网页中。</w:t>
       </w:r>
     </w:p>
     <w:p>
@@ -7132,8 +7332,6 @@
           <w:szCs w:val="21"/>
         </w:rPr>
       </w:pPr>
-      <w:bookmarkStart w:id="12" w:name="_GoBack"/>
-      <w:bookmarkEnd w:id="12"/>
     </w:p>
     <w:p>
       <w:pPr>

</xml_diff>

<commit_message>
git config --global user
</commit_message>
<xml_diff>
--- a/GITHUB工具使用.docx
+++ b/GITHUB工具使用.docx
@@ -134,11 +134,11 @@
         <w:jc w:val="center"/>
       </w:pPr>
       <w:bookmarkStart w:id="0" w:name="_Toc261112287"/>
-      <w:bookmarkStart w:id="1" w:name="_Toc261695782"/>
-      <w:bookmarkStart w:id="2" w:name="_Toc261695909"/>
-      <w:bookmarkStart w:id="3" w:name="_Toc262064942"/>
-      <w:bookmarkStart w:id="4" w:name="_Toc295291030"/>
-      <w:bookmarkStart w:id="5" w:name="_Toc295497817"/>
+      <w:bookmarkStart w:id="1" w:name="_Toc295497817"/>
+      <w:bookmarkStart w:id="2" w:name="_Toc295291030"/>
+      <w:bookmarkStart w:id="3" w:name="_Toc261695909"/>
+      <w:bookmarkStart w:id="4" w:name="_Toc261695782"/>
+      <w:bookmarkStart w:id="5" w:name="_Toc262064942"/>
       <w:r>
         <w:rPr>
           <w:rFonts w:hint="eastAsia" w:ascii="微软雅黑" w:hAnsi="微软雅黑"/>
@@ -2218,6 +2218,85 @@
           <w:rFonts w:ascii="Times New Roman" w:hAnsi="Times New Roman" w:eastAsia="微软雅黑"/>
           <w:b w:val="0"/>
         </w:rPr>
+        <w:t xml:space="preserve">git </w:t>
+      </w:r>
+      <w:r>
+        <w:rPr>
+          <w:rFonts w:ascii="Times New Roman" w:hAnsi="Times New Roman" w:eastAsia="微软雅黑"/>
+          <w:b w:val="0"/>
+        </w:rPr>
+        <w:t>设置用户名和邮件</w:t>
+      </w:r>
+    </w:p>
+    <w:p>
+      <w:r>
+        <w:drawing>
+          <wp:inline distT="0" distB="0" distL="114300" distR="114300">
+            <wp:extent cx="4171315" cy="352425"/>
+            <wp:effectExtent l="0" t="0" r="635" b="9525"/>
+            <wp:docPr id="12" name="图片 12"/>
+            <wp:cNvGraphicFramePr>
+              <a:graphicFrameLocks xmlns:a="http://schemas.openxmlformats.org/drawingml/2006/main" noChangeAspect="1"/>
+            </wp:cNvGraphicFramePr>
+            <a:graphic xmlns:a="http://schemas.openxmlformats.org/drawingml/2006/main">
+              <a:graphicData uri="http://schemas.openxmlformats.org/drawingml/2006/picture">
+                <pic:pic xmlns:pic="http://schemas.openxmlformats.org/drawingml/2006/picture">
+                  <pic:nvPicPr>
+                    <pic:cNvPr id="12" name="图片 12"/>
+                    <pic:cNvPicPr>
+                      <a:picLocks noChangeAspect="1"/>
+                    </pic:cNvPicPr>
+                  </pic:nvPicPr>
+                  <pic:blipFill>
+                    <a:blip r:embed="rId11"/>
+                    <a:stretch>
+                      <a:fillRect/>
+                    </a:stretch>
+                  </pic:blipFill>
+                  <pic:spPr>
+                    <a:xfrm>
+                      <a:off x="0" y="0"/>
+                      <a:ext cx="4171315" cy="352425"/>
+                    </a:xfrm>
+                    <a:prstGeom prst="rect">
+                      <a:avLst/>
+                    </a:prstGeom>
+                    <a:noFill/>
+                    <a:ln w="9525">
+                      <a:noFill/>
+                      <a:miter/>
+                    </a:ln>
+                  </pic:spPr>
+                </pic:pic>
+              </a:graphicData>
+            </a:graphic>
+          </wp:inline>
+        </w:drawing>
+      </w:r>
+      <w:bookmarkStart w:id="12" w:name="_GoBack"/>
+      <w:bookmarkEnd w:id="12"/>
+    </w:p>
+    <w:p/>
+    <w:p>
+      <w:pPr>
+        <w:pStyle w:val="5"/>
+        <w:numPr>
+          <w:ilvl w:val="2"/>
+          <w:numId w:val="1"/>
+        </w:numPr>
+        <w:adjustRightInd w:val="0"/>
+        <w:snapToGrid w:val="0"/>
+        <w:spacing w:before="0" w:after="0" w:line="240" w:lineRule="auto"/>
+        <w:rPr>
+          <w:rFonts w:ascii="Times New Roman" w:hAnsi="Times New Roman" w:eastAsia="微软雅黑"/>
+          <w:b w:val="0"/>
+        </w:rPr>
+      </w:pPr>
+      <w:r>
+        <w:rPr>
+          <w:rFonts w:ascii="Times New Roman" w:hAnsi="Times New Roman" w:eastAsia="微软雅黑"/>
+          <w:b w:val="0"/>
+        </w:rPr>
         <w:t>git status不能显示中文</w:t>
       </w:r>
     </w:p>
@@ -2317,8 +2396,6 @@
           <w:szCs w:val="24"/>
         </w:rPr>
       </w:pPr>
-      <w:bookmarkStart w:id="12" w:name="_GoBack"/>
-      <w:bookmarkEnd w:id="12"/>
       <w:r>
         <w:rPr>
           <w:b w:val="0"/>
@@ -2400,7 +2477,9 @@
         <w:t>git config --global core.quotepath false</w:t>
       </w:r>
     </w:p>
-    <w:p/>
+    <w:p>
+      <w:pPr/>
+    </w:p>
     <w:p>
       <w:pPr>
         <w:pStyle w:val="5"/>
@@ -2482,7 +2561,7 @@
                     </pic:cNvPicPr>
                   </pic:nvPicPr>
                   <pic:blipFill>
-                    <a:blip r:embed="rId11"/>
+                    <a:blip r:embed="rId12"/>
                     <a:stretch>
                       <a:fillRect/>
                     </a:stretch>
@@ -2533,7 +2612,7 @@
                     </pic:cNvPicPr>
                   </pic:nvPicPr>
                   <pic:blipFill>
-                    <a:blip r:embed="rId12"/>
+                    <a:blip r:embed="rId13"/>
                     <a:stretch>
                       <a:fillRect/>
                     </a:stretch>
@@ -2607,7 +2686,7 @@
                     </pic:cNvPicPr>
                   </pic:nvPicPr>
                   <pic:blipFill>
-                    <a:blip r:embed="rId13"/>
+                    <a:blip r:embed="rId14"/>
                     <a:stretch>
                       <a:fillRect/>
                     </a:stretch>
@@ -2662,7 +2741,7 @@
                     </pic:cNvPicPr>
                   </pic:nvPicPr>
                   <pic:blipFill>
-                    <a:blip r:embed="rId14"/>
+                    <a:blip r:embed="rId15"/>
                     <a:stretch>
                       <a:fillRect/>
                     </a:stretch>
@@ -2775,7 +2854,7 @@
                     </pic:cNvPicPr>
                   </pic:nvPicPr>
                   <pic:blipFill>
-                    <a:blip r:embed="rId15"/>
+                    <a:blip r:embed="rId16"/>
                     <a:stretch>
                       <a:fillRect/>
                     </a:stretch>
@@ -2853,7 +2932,7 @@
                     </pic:cNvPicPr>
                   </pic:nvPicPr>
                   <pic:blipFill>
-                    <a:blip r:embed="rId16"/>
+                    <a:blip r:embed="rId17"/>
                     <a:stretch>
                       <a:fillRect/>
                     </a:stretch>
@@ -3211,7 +3290,7 @@
                     </pic:cNvPicPr>
                   </pic:nvPicPr>
                   <pic:blipFill>
-                    <a:blip r:embed="rId17"/>
+                    <a:blip r:embed="rId18"/>
                     <a:stretch>
                       <a:fillRect/>
                     </a:stretch>
@@ -3348,7 +3427,7 @@
                     </pic:cNvPicPr>
                   </pic:nvPicPr>
                   <pic:blipFill>
-                    <a:blip r:embed="rId18"/>
+                    <a:blip r:embed="rId19"/>
                     <a:stretch>
                       <a:fillRect/>
                     </a:stretch>
@@ -3466,7 +3545,7 @@
                     </pic:cNvPicPr>
                   </pic:nvPicPr>
                   <pic:blipFill>
-                    <a:blip r:embed="rId19"/>
+                    <a:blip r:embed="rId20"/>
                     <a:stretch>
                       <a:fillRect/>
                     </a:stretch>
@@ -3556,7 +3635,7 @@
                     </pic:cNvPicPr>
                   </pic:nvPicPr>
                   <pic:blipFill>
-                    <a:blip r:embed="rId20"/>
+                    <a:blip r:embed="rId21"/>
                     <a:stretch>
                       <a:fillRect/>
                     </a:stretch>
@@ -3709,7 +3788,7 @@
                     </pic:cNvPicPr>
                   </pic:nvPicPr>
                   <pic:blipFill>
-                    <a:blip r:embed="rId21"/>
+                    <a:blip r:embed="rId22"/>
                     <a:stretch>
                       <a:fillRect/>
                     </a:stretch>
@@ -3758,7 +3837,7 @@
                     </pic:cNvPicPr>
                   </pic:nvPicPr>
                   <pic:blipFill>
-                    <a:blip r:embed="rId22"/>
+                    <a:blip r:embed="rId23"/>
                     <a:stretch>
                       <a:fillRect/>
                     </a:stretch>
@@ -4002,7 +4081,7 @@
                     </pic:cNvPicPr>
                   </pic:nvPicPr>
                   <pic:blipFill>
-                    <a:blip r:embed="rId23"/>
+                    <a:blip r:embed="rId24"/>
                     <a:stretch>
                       <a:fillRect/>
                     </a:stretch>
@@ -4079,7 +4158,7 @@
                     </pic:cNvPicPr>
                   </pic:nvPicPr>
                   <pic:blipFill>
-                    <a:blip r:embed="rId24"/>
+                    <a:blip r:embed="rId25"/>
                     <a:stretch>
                       <a:fillRect/>
                     </a:stretch>
@@ -4128,7 +4207,7 @@
                     </pic:cNvPicPr>
                   </pic:nvPicPr>
                   <pic:blipFill>
-                    <a:blip r:embed="rId25"/>
+                    <a:blip r:embed="rId26"/>
                     <a:stretch>
                       <a:fillRect/>
                     </a:stretch>
@@ -4198,7 +4277,7 @@
                     </pic:cNvPicPr>
                   </pic:nvPicPr>
                   <pic:blipFill>
-                    <a:blip r:embed="rId26"/>
+                    <a:blip r:embed="rId27"/>
                     <a:stretch>
                       <a:fillRect/>
                     </a:stretch>
@@ -4270,7 +4349,7 @@
                     </pic:cNvPicPr>
                   </pic:nvPicPr>
                   <pic:blipFill>
-                    <a:blip r:embed="rId27"/>
+                    <a:blip r:embed="rId28"/>
                     <a:stretch>
                       <a:fillRect/>
                     </a:stretch>
@@ -4373,7 +4452,7 @@
                     </pic:cNvPicPr>
                   </pic:nvPicPr>
                   <pic:blipFill>
-                    <a:blip r:embed="rId28"/>
+                    <a:blip r:embed="rId29"/>
                     <a:stretch>
                       <a:fillRect/>
                     </a:stretch>
@@ -4481,7 +4560,7 @@
                     </pic:cNvPicPr>
                   </pic:nvPicPr>
                   <pic:blipFill>
-                    <a:blip r:embed="rId29"/>
+                    <a:blip r:embed="rId30"/>
                     <a:stretch>
                       <a:fillRect/>
                     </a:stretch>
@@ -4553,7 +4632,7 @@
                     </pic:cNvPicPr>
                   </pic:nvPicPr>
                   <pic:blipFill>
-                    <a:blip r:embed="rId30"/>
+                    <a:blip r:embed="rId31"/>
                     <a:stretch>
                       <a:fillRect/>
                     </a:stretch>
@@ -4734,7 +4813,7 @@
                     </pic:cNvPicPr>
                   </pic:nvPicPr>
                   <pic:blipFill>
-                    <a:blip r:embed="rId31"/>
+                    <a:blip r:embed="rId32"/>
                     <a:stretch>
                       <a:fillRect/>
                     </a:stretch>
@@ -4990,7 +5069,7 @@
                     </pic:cNvPicPr>
                   </pic:nvPicPr>
                   <pic:blipFill>
-                    <a:blip r:embed="rId32"/>
+                    <a:blip r:embed="rId33"/>
                     <a:srcRect/>
                     <a:stretch>
                       <a:fillRect/>
@@ -5172,7 +5251,7 @@
                     </pic:cNvPicPr>
                   </pic:nvPicPr>
                   <pic:blipFill>
-                    <a:blip r:embed="rId33"/>
+                    <a:blip r:embed="rId34"/>
                     <a:stretch>
                       <a:fillRect/>
                     </a:stretch>
@@ -5253,7 +5332,7 @@
                     </pic:cNvPicPr>
                   </pic:nvPicPr>
                   <pic:blipFill>
-                    <a:blip r:embed="rId34"/>
+                    <a:blip r:embed="rId35"/>
                     <a:stretch>
                       <a:fillRect/>
                     </a:stretch>
@@ -5303,7 +5382,7 @@
                     </pic:cNvPicPr>
                   </pic:nvPicPr>
                   <pic:blipFill>
-                    <a:blip r:embed="rId35"/>
+                    <a:blip r:embed="rId36"/>
                     <a:stretch>
                       <a:fillRect/>
                     </a:stretch>
@@ -5383,7 +5462,7 @@
                     </pic:cNvPicPr>
                   </pic:nvPicPr>
                   <pic:blipFill>
-                    <a:blip r:embed="rId36"/>
+                    <a:blip r:embed="rId37"/>
                     <a:stretch>
                       <a:fillRect/>
                     </a:stretch>
@@ -5432,7 +5511,7 @@
                     </pic:cNvPicPr>
                   </pic:nvPicPr>
                   <pic:blipFill>
-                    <a:blip r:embed="rId37"/>
+                    <a:blip r:embed="rId38"/>
                     <a:stretch>
                       <a:fillRect/>
                     </a:stretch>
@@ -5546,7 +5625,7 @@
                     </pic:cNvPicPr>
                   </pic:nvPicPr>
                   <pic:blipFill>
-                    <a:blip r:embed="rId38"/>
+                    <a:blip r:embed="rId39"/>
                     <a:stretch>
                       <a:fillRect/>
                     </a:stretch>
@@ -5606,7 +5685,7 @@
                     </pic:cNvPicPr>
                   </pic:nvPicPr>
                   <pic:blipFill>
-                    <a:blip r:embed="rId39"/>
+                    <a:blip r:embed="rId40"/>
                     <a:stretch>
                       <a:fillRect/>
                     </a:stretch>
@@ -5674,7 +5753,7 @@
                     </pic:cNvPicPr>
                   </pic:nvPicPr>
                   <pic:blipFill>
-                    <a:blip r:embed="rId40"/>
+                    <a:blip r:embed="rId41"/>
                     <a:stretch>
                       <a:fillRect/>
                     </a:stretch>
@@ -5760,7 +5839,7 @@
                     </pic:cNvPicPr>
                   </pic:nvPicPr>
                   <pic:blipFill>
-                    <a:blip r:embed="rId41"/>
+                    <a:blip r:embed="rId42"/>
                     <a:stretch>
                       <a:fillRect/>
                     </a:stretch>
@@ -5819,7 +5898,7 @@
                     </pic:cNvPicPr>
                   </pic:nvPicPr>
                   <pic:blipFill>
-                    <a:blip r:embed="rId42"/>
+                    <a:blip r:embed="rId43"/>
                     <a:stretch>
                       <a:fillRect/>
                     </a:stretch>
@@ -5896,7 +5975,7 @@
                     </pic:cNvPicPr>
                   </pic:nvPicPr>
                   <pic:blipFill>
-                    <a:blip r:embed="rId43"/>
+                    <a:blip r:embed="rId44"/>
                     <a:stretch>
                       <a:fillRect/>
                     </a:stretch>
@@ -7147,7 +7226,7 @@
                     </pic:cNvPicPr>
                   </pic:nvPicPr>
                   <pic:blipFill>
-                    <a:blip r:embed="rId44"/>
+                    <a:blip r:embed="rId45"/>
                     <a:stretch>
                       <a:fillRect/>
                     </a:stretch>
@@ -7221,7 +7300,7 @@
                     </pic:cNvPicPr>
                   </pic:nvPicPr>
                   <pic:blipFill>
-                    <a:blip r:embed="rId45"/>
+                    <a:blip r:embed="rId46"/>
                     <a:stretch>
                       <a:fillRect/>
                     </a:stretch>
@@ -7298,7 +7377,7 @@
                     </pic:cNvPicPr>
                   </pic:nvPicPr>
                   <pic:blipFill>
-                    <a:blip r:embed="rId46"/>
+                    <a:blip r:embed="rId47"/>
                     <a:stretch>
                       <a:fillRect/>
                     </a:stretch>

</xml_diff>

<commit_message>
add the methord to solve input passwd and user for github
</commit_message>
<xml_diff>
--- a/GITHUB工具使用.docx
+++ b/GITHUB工具使用.docx
@@ -134,11 +134,11 @@
         <w:jc w:val="center"/>
       </w:pPr>
       <w:bookmarkStart w:id="0" w:name="_Toc261112287"/>
-      <w:bookmarkStart w:id="1" w:name="_Toc295497817"/>
-      <w:bookmarkStart w:id="2" w:name="_Toc295291030"/>
-      <w:bookmarkStart w:id="3" w:name="_Toc261695909"/>
-      <w:bookmarkStart w:id="4" w:name="_Toc261695782"/>
-      <w:bookmarkStart w:id="5" w:name="_Toc262064942"/>
+      <w:bookmarkStart w:id="1" w:name="_Toc262064942"/>
+      <w:bookmarkStart w:id="2" w:name="_Toc261695782"/>
+      <w:bookmarkStart w:id="3" w:name="_Toc295291030"/>
+      <w:bookmarkStart w:id="4" w:name="_Toc295497817"/>
+      <w:bookmarkStart w:id="5" w:name="_Toc261695909"/>
       <w:r>
         <w:rPr>
           <w:rFonts w:hint="eastAsia" w:ascii="微软雅黑" w:hAnsi="微软雅黑"/>
@@ -2218,23 +2218,20 @@
           <w:rFonts w:ascii="Times New Roman" w:hAnsi="Times New Roman" w:eastAsia="微软雅黑"/>
           <w:b w:val="0"/>
         </w:rPr>
-        <w:t xml:space="preserve">git </w:t>
-      </w:r>
-      <w:r>
-        <w:rPr>
-          <w:rFonts w:ascii="Times New Roman" w:hAnsi="Times New Roman" w:eastAsia="微软雅黑"/>
-          <w:b w:val="0"/>
-        </w:rPr>
-        <w:t>设置用户名和邮件</w:t>
-      </w:r>
-    </w:p>
-    <w:p>
+        <w:t>git 设置用户名和邮件</w:t>
+      </w:r>
+    </w:p>
+    <w:p>
+      <w:pPr/>
+    </w:p>
+    <w:p>
+      <w:pPr/>
       <w:r>
         <w:drawing>
           <wp:inline distT="0" distB="0" distL="114300" distR="114300">
-            <wp:extent cx="4171315" cy="352425"/>
+            <wp:extent cx="4342765" cy="200025"/>
             <wp:effectExtent l="0" t="0" r="635" b="9525"/>
-            <wp:docPr id="12" name="图片 12"/>
+            <wp:docPr id="13" name="图片 13"/>
             <wp:cNvGraphicFramePr>
               <a:graphicFrameLocks xmlns:a="http://schemas.openxmlformats.org/drawingml/2006/main" noChangeAspect="1"/>
             </wp:cNvGraphicFramePr>
@@ -2242,7 +2239,7 @@
               <a:graphicData uri="http://schemas.openxmlformats.org/drawingml/2006/picture">
                 <pic:pic xmlns:pic="http://schemas.openxmlformats.org/drawingml/2006/picture">
                   <pic:nvPicPr>
-                    <pic:cNvPr id="12" name="图片 12"/>
+                    <pic:cNvPr id="13" name="图片 13"/>
                     <pic:cNvPicPr>
                       <a:picLocks noChangeAspect="1"/>
                     </pic:cNvPicPr>
@@ -2256,7 +2253,7 @@
                   <pic:spPr>
                     <a:xfrm>
                       <a:off x="0" y="0"/>
-                      <a:ext cx="4171315" cy="352425"/>
+                      <a:ext cx="4342765" cy="200025"/>
                     </a:xfrm>
                     <a:prstGeom prst="rect">
                       <a:avLst/>
@@ -2273,10 +2270,432 @@
           </wp:inline>
         </w:drawing>
       </w:r>
+    </w:p>
+    <w:p>
+      <w:pPr/>
+      <w:r>
+        <w:drawing>
+          <wp:inline distT="0" distB="0" distL="114300" distR="114300">
+            <wp:extent cx="5095240" cy="238125"/>
+            <wp:effectExtent l="0" t="0" r="10160" b="9525"/>
+            <wp:docPr id="16" name="图片 16"/>
+            <wp:cNvGraphicFramePr>
+              <a:graphicFrameLocks xmlns:a="http://schemas.openxmlformats.org/drawingml/2006/main" noChangeAspect="1"/>
+            </wp:cNvGraphicFramePr>
+            <a:graphic xmlns:a="http://schemas.openxmlformats.org/drawingml/2006/main">
+              <a:graphicData uri="http://schemas.openxmlformats.org/drawingml/2006/picture">
+                <pic:pic xmlns:pic="http://schemas.openxmlformats.org/drawingml/2006/picture">
+                  <pic:nvPicPr>
+                    <pic:cNvPr id="16" name="图片 16"/>
+                    <pic:cNvPicPr>
+                      <a:picLocks noChangeAspect="1"/>
+                    </pic:cNvPicPr>
+                  </pic:nvPicPr>
+                  <pic:blipFill>
+                    <a:blip r:embed="rId12"/>
+                    <a:stretch>
+                      <a:fillRect/>
+                    </a:stretch>
+                  </pic:blipFill>
+                  <pic:spPr>
+                    <a:xfrm>
+                      <a:off x="0" y="0"/>
+                      <a:ext cx="5095240" cy="238125"/>
+                    </a:xfrm>
+                    <a:prstGeom prst="rect">
+                      <a:avLst/>
+                    </a:prstGeom>
+                    <a:noFill/>
+                    <a:ln w="9525">
+                      <a:noFill/>
+                      <a:miter/>
+                    </a:ln>
+                  </pic:spPr>
+                </pic:pic>
+              </a:graphicData>
+            </a:graphic>
+          </wp:inline>
+        </w:drawing>
+      </w:r>
+    </w:p>
+    <w:p>
+      <w:pPr>
+        <w:pStyle w:val="5"/>
+        <w:numPr>
+          <w:ilvl w:val="2"/>
+          <w:numId w:val="1"/>
+        </w:numPr>
+        <w:adjustRightInd w:val="0"/>
+        <w:snapToGrid w:val="0"/>
+        <w:spacing w:before="0" w:after="0" w:line="240" w:lineRule="auto"/>
+        <w:rPr>
+          <w:rFonts w:ascii="Times New Roman" w:hAnsi="Times New Roman" w:eastAsia="微软雅黑"/>
+          <w:b w:val="0"/>
+        </w:rPr>
+      </w:pPr>
+      <w:r>
+        <w:rPr>
+          <w:rFonts w:ascii="Times New Roman" w:hAnsi="Times New Roman" w:eastAsia="微软雅黑"/>
+          <w:b w:val="0"/>
+        </w:rPr>
+        <w:t xml:space="preserve">git </w:t>
+      </w:r>
+      <w:r>
+        <w:rPr>
+          <w:rFonts w:ascii="Times New Roman" w:hAnsi="Times New Roman" w:eastAsia="微软雅黑"/>
+          <w:b w:val="0"/>
+        </w:rPr>
+        <w:t>push代码到github上总让提示输入用户名和密码</w:t>
+      </w:r>
+    </w:p>
+    <w:p>
+      <w:pPr>
+        <w:rPr>
+          <w:b w:val="0"/>
+        </w:rPr>
+      </w:pPr>
+      <w:r>
+        <w:rPr>
+          <w:b w:val="0"/>
+        </w:rPr>
+        <w:t>特别注意，用ssh的方式克隆代码</w:t>
+      </w:r>
+    </w:p>
+    <w:p>
+      <w:pPr>
+        <w:rPr>
+          <w:b w:val="0"/>
+        </w:rPr>
+      </w:pPr>
+      <w:r>
+        <w:rPr>
+          <w:b w:val="0"/>
+        </w:rPr>
+        <w:t xml:space="preserve"> git clone </w:t>
+      </w:r>
+      <w:r>
+        <w:rPr>
+          <w:b w:val="0"/>
+        </w:rPr>
+        <w:fldChar w:fldCharType="begin"/>
+      </w:r>
+      <w:r>
+        <w:rPr>
+          <w:b w:val="0"/>
+        </w:rPr>
+        <w:instrText xml:space="preserve"> HYPERLINK "mailto:git@github.com:cqiu2008/Github.git" </w:instrText>
+      </w:r>
+      <w:r>
+        <w:rPr>
+          <w:b w:val="0"/>
+        </w:rPr>
+        <w:fldChar w:fldCharType="separate"/>
+      </w:r>
+      <w:r>
+        <w:rPr>
+          <w:rStyle w:val="21"/>
+          <w:b w:val="0"/>
+        </w:rPr>
+        <w:t>git@github.com:cqiu2008/Github.git</w:t>
+      </w:r>
+      <w:r>
+        <w:rPr>
+          <w:b w:val="0"/>
+        </w:rPr>
+        <w:fldChar w:fldCharType="end"/>
+      </w:r>
+    </w:p>
+    <w:p>
+      <w:pPr>
+        <w:pStyle w:val="6"/>
+        <w:numPr>
+          <w:ilvl w:val="3"/>
+          <w:numId w:val="1"/>
+        </w:numPr>
+        <w:adjustRightInd w:val="0"/>
+        <w:snapToGrid w:val="0"/>
+        <w:spacing w:before="0" w:after="0" w:line="240" w:lineRule="auto"/>
+        <w:rPr>
+          <w:b w:val="0"/>
+          <w:sz w:val="24"/>
+          <w:szCs w:val="24"/>
+        </w:rPr>
+      </w:pPr>
+      <w:r>
+        <w:rPr>
+          <w:b w:val="0"/>
+          <w:sz w:val="24"/>
+          <w:szCs w:val="24"/>
+        </w:rPr>
+        <w:t>问题描述</w:t>
+      </w:r>
+    </w:p>
+    <w:p>
+      <w:r>
+        <w:drawing>
+          <wp:inline distT="0" distB="0" distL="114300" distR="114300">
+            <wp:extent cx="5273040" cy="2197100"/>
+            <wp:effectExtent l="0" t="0" r="3810" b="12700"/>
+            <wp:docPr id="18" name="图片 18"/>
+            <wp:cNvGraphicFramePr>
+              <a:graphicFrameLocks xmlns:a="http://schemas.openxmlformats.org/drawingml/2006/main" noChangeAspect="1"/>
+            </wp:cNvGraphicFramePr>
+            <a:graphic xmlns:a="http://schemas.openxmlformats.org/drawingml/2006/main">
+              <a:graphicData uri="http://schemas.openxmlformats.org/drawingml/2006/picture">
+                <pic:pic xmlns:pic="http://schemas.openxmlformats.org/drawingml/2006/picture">
+                  <pic:nvPicPr>
+                    <pic:cNvPr id="18" name="图片 18"/>
+                    <pic:cNvPicPr>
+                      <a:picLocks noChangeAspect="1"/>
+                    </pic:cNvPicPr>
+                  </pic:nvPicPr>
+                  <pic:blipFill>
+                    <a:blip r:embed="rId13"/>
+                    <a:stretch>
+                      <a:fillRect/>
+                    </a:stretch>
+                  </pic:blipFill>
+                  <pic:spPr>
+                    <a:xfrm>
+                      <a:off x="0" y="0"/>
+                      <a:ext cx="5273040" cy="2197100"/>
+                    </a:xfrm>
+                    <a:prstGeom prst="rect">
+                      <a:avLst/>
+                    </a:prstGeom>
+                    <a:noFill/>
+                    <a:ln w="9525">
+                      <a:noFill/>
+                      <a:miter/>
+                    </a:ln>
+                  </pic:spPr>
+                </pic:pic>
+              </a:graphicData>
+            </a:graphic>
+          </wp:inline>
+        </w:drawing>
+      </w:r>
+    </w:p>
+    <w:p>
+      <w:r>
+        <w:drawing>
+          <wp:inline distT="0" distB="0" distL="114300" distR="114300">
+            <wp:extent cx="5269230" cy="3090545"/>
+            <wp:effectExtent l="0" t="0" r="7620" b="14605"/>
+            <wp:docPr id="47" name="图片 47"/>
+            <wp:cNvGraphicFramePr>
+              <a:graphicFrameLocks xmlns:a="http://schemas.openxmlformats.org/drawingml/2006/main" noChangeAspect="1"/>
+            </wp:cNvGraphicFramePr>
+            <a:graphic xmlns:a="http://schemas.openxmlformats.org/drawingml/2006/main">
+              <a:graphicData uri="http://schemas.openxmlformats.org/drawingml/2006/picture">
+                <pic:pic xmlns:pic="http://schemas.openxmlformats.org/drawingml/2006/picture">
+                  <pic:nvPicPr>
+                    <pic:cNvPr id="47" name="图片 47"/>
+                    <pic:cNvPicPr>
+                      <a:picLocks noChangeAspect="1"/>
+                    </pic:cNvPicPr>
+                  </pic:nvPicPr>
+                  <pic:blipFill>
+                    <a:blip r:embed="rId14"/>
+                    <a:stretch>
+                      <a:fillRect/>
+                    </a:stretch>
+                  </pic:blipFill>
+                  <pic:spPr>
+                    <a:xfrm>
+                      <a:off x="0" y="0"/>
+                      <a:ext cx="5269230" cy="3090545"/>
+                    </a:xfrm>
+                    <a:prstGeom prst="rect">
+                      <a:avLst/>
+                    </a:prstGeom>
+                    <a:noFill/>
+                    <a:ln w="9525">
+                      <a:noFill/>
+                      <a:miter/>
+                    </a:ln>
+                  </pic:spPr>
+                </pic:pic>
+              </a:graphicData>
+            </a:graphic>
+          </wp:inline>
+        </w:drawing>
+      </w:r>
+    </w:p>
+    <w:p/>
+    <w:p>
+      <w:r>
+        <w:drawing>
+          <wp:inline distT="0" distB="0" distL="114300" distR="114300">
+            <wp:extent cx="5271135" cy="1174750"/>
+            <wp:effectExtent l="0" t="0" r="5715" b="6350"/>
+            <wp:docPr id="48" name="图片 48"/>
+            <wp:cNvGraphicFramePr>
+              <a:graphicFrameLocks xmlns:a="http://schemas.openxmlformats.org/drawingml/2006/main" noChangeAspect="1"/>
+            </wp:cNvGraphicFramePr>
+            <a:graphic xmlns:a="http://schemas.openxmlformats.org/drawingml/2006/main">
+              <a:graphicData uri="http://schemas.openxmlformats.org/drawingml/2006/picture">
+                <pic:pic xmlns:pic="http://schemas.openxmlformats.org/drawingml/2006/picture">
+                  <pic:nvPicPr>
+                    <pic:cNvPr id="48" name="图片 48"/>
+                    <pic:cNvPicPr>
+                      <a:picLocks noChangeAspect="1"/>
+                    </pic:cNvPicPr>
+                  </pic:nvPicPr>
+                  <pic:blipFill>
+                    <a:blip r:embed="rId15"/>
+                    <a:stretch>
+                      <a:fillRect/>
+                    </a:stretch>
+                  </pic:blipFill>
+                  <pic:spPr>
+                    <a:xfrm>
+                      <a:off x="0" y="0"/>
+                      <a:ext cx="5271135" cy="1174750"/>
+                    </a:xfrm>
+                    <a:prstGeom prst="rect">
+                      <a:avLst/>
+                    </a:prstGeom>
+                    <a:noFill/>
+                    <a:ln w="9525">
+                      <a:noFill/>
+                      <a:miter/>
+                    </a:ln>
+                  </pic:spPr>
+                </pic:pic>
+              </a:graphicData>
+            </a:graphic>
+          </wp:inline>
+        </w:drawing>
+      </w:r>
+    </w:p>
+    <w:p>
+      <w:pPr>
+        <w:pStyle w:val="6"/>
+        <w:numPr>
+          <w:ilvl w:val="3"/>
+          <w:numId w:val="1"/>
+        </w:numPr>
+        <w:adjustRightInd w:val="0"/>
+        <w:snapToGrid w:val="0"/>
+        <w:spacing w:before="0" w:after="0" w:line="240" w:lineRule="auto"/>
+        <w:rPr>
+          <w:b w:val="0"/>
+          <w:sz w:val="24"/>
+          <w:szCs w:val="24"/>
+        </w:rPr>
+      </w:pPr>
+      <w:r>
+        <w:rPr>
+          <w:b w:val="0"/>
+          <w:sz w:val="24"/>
+          <w:szCs w:val="24"/>
+        </w:rPr>
+        <w:t>解决方法</w:t>
+      </w:r>
+    </w:p>
+    <w:p>
+      <w:r>
+        <w:t>解决方法</w:t>
+      </w:r>
+    </w:p>
+    <w:p>
+      <w:r>
+        <w:drawing>
+          <wp:inline distT="0" distB="0" distL="114300" distR="114300">
+            <wp:extent cx="5270500" cy="3838575"/>
+            <wp:effectExtent l="0" t="0" r="6350" b="9525"/>
+            <wp:docPr id="49" name="图片 49"/>
+            <wp:cNvGraphicFramePr>
+              <a:graphicFrameLocks xmlns:a="http://schemas.openxmlformats.org/drawingml/2006/main" noChangeAspect="1"/>
+            </wp:cNvGraphicFramePr>
+            <a:graphic xmlns:a="http://schemas.openxmlformats.org/drawingml/2006/main">
+              <a:graphicData uri="http://schemas.openxmlformats.org/drawingml/2006/picture">
+                <pic:pic xmlns:pic="http://schemas.openxmlformats.org/drawingml/2006/picture">
+                  <pic:nvPicPr>
+                    <pic:cNvPr id="49" name="图片 49"/>
+                    <pic:cNvPicPr>
+                      <a:picLocks noChangeAspect="1"/>
+                    </pic:cNvPicPr>
+                  </pic:nvPicPr>
+                  <pic:blipFill>
+                    <a:blip r:embed="rId16"/>
+                    <a:stretch>
+                      <a:fillRect/>
+                    </a:stretch>
+                  </pic:blipFill>
+                  <pic:spPr>
+                    <a:xfrm>
+                      <a:off x="0" y="0"/>
+                      <a:ext cx="5270500" cy="3838575"/>
+                    </a:xfrm>
+                    <a:prstGeom prst="rect">
+                      <a:avLst/>
+                    </a:prstGeom>
+                    <a:noFill/>
+                    <a:ln w="9525">
+                      <a:noFill/>
+                      <a:miter/>
+                    </a:ln>
+                  </pic:spPr>
+                </pic:pic>
+              </a:graphicData>
+            </a:graphic>
+          </wp:inline>
+        </w:drawing>
+      </w:r>
+    </w:p>
+    <w:p>
+      <w:r>
+        <w:drawing>
+          <wp:inline distT="0" distB="0" distL="114300" distR="114300">
+            <wp:extent cx="5268595" cy="2921000"/>
+            <wp:effectExtent l="0" t="0" r="8255" b="12700"/>
+            <wp:docPr id="50" name="图片 50"/>
+            <wp:cNvGraphicFramePr>
+              <a:graphicFrameLocks xmlns:a="http://schemas.openxmlformats.org/drawingml/2006/main" noChangeAspect="1"/>
+            </wp:cNvGraphicFramePr>
+            <a:graphic xmlns:a="http://schemas.openxmlformats.org/drawingml/2006/main">
+              <a:graphicData uri="http://schemas.openxmlformats.org/drawingml/2006/picture">
+                <pic:pic xmlns:pic="http://schemas.openxmlformats.org/drawingml/2006/picture">
+                  <pic:nvPicPr>
+                    <pic:cNvPr id="50" name="图片 50"/>
+                    <pic:cNvPicPr>
+                      <a:picLocks noChangeAspect="1"/>
+                    </pic:cNvPicPr>
+                  </pic:nvPicPr>
+                  <pic:blipFill>
+                    <a:blip r:embed="rId17"/>
+                    <a:stretch>
+                      <a:fillRect/>
+                    </a:stretch>
+                  </pic:blipFill>
+                  <pic:spPr>
+                    <a:xfrm>
+                      <a:off x="0" y="0"/>
+                      <a:ext cx="5268595" cy="2921000"/>
+                    </a:xfrm>
+                    <a:prstGeom prst="rect">
+                      <a:avLst/>
+                    </a:prstGeom>
+                    <a:noFill/>
+                    <a:ln w="9525">
+                      <a:noFill/>
+                      <a:miter/>
+                    </a:ln>
+                  </pic:spPr>
+                </pic:pic>
+              </a:graphicData>
+            </a:graphic>
+          </wp:inline>
+        </w:drawing>
+      </w:r>
+    </w:p>
+    <w:p>
+      <w:pPr/>
       <w:bookmarkStart w:id="12" w:name="_GoBack"/>
       <w:bookmarkEnd w:id="12"/>
     </w:p>
-    <w:p/>
     <w:p>
       <w:pPr>
         <w:pStyle w:val="5"/>
@@ -2561,7 +2980,7 @@
                     </pic:cNvPicPr>
                   </pic:nvPicPr>
                   <pic:blipFill>
-                    <a:blip r:embed="rId12"/>
+                    <a:blip r:embed="rId18"/>
                     <a:stretch>
                       <a:fillRect/>
                     </a:stretch>
@@ -2612,7 +3031,7 @@
                     </pic:cNvPicPr>
                   </pic:nvPicPr>
                   <pic:blipFill>
-                    <a:blip r:embed="rId13"/>
+                    <a:blip r:embed="rId19"/>
                     <a:stretch>
                       <a:fillRect/>
                     </a:stretch>
@@ -2686,7 +3105,7 @@
                     </pic:cNvPicPr>
                   </pic:nvPicPr>
                   <pic:blipFill>
-                    <a:blip r:embed="rId14"/>
+                    <a:blip r:embed="rId20"/>
                     <a:stretch>
                       <a:fillRect/>
                     </a:stretch>
@@ -2741,7 +3160,7 @@
                     </pic:cNvPicPr>
                   </pic:nvPicPr>
                   <pic:blipFill>
-                    <a:blip r:embed="rId15"/>
+                    <a:blip r:embed="rId21"/>
                     <a:stretch>
                       <a:fillRect/>
                     </a:stretch>
@@ -2854,7 +3273,7 @@
                     </pic:cNvPicPr>
                   </pic:nvPicPr>
                   <pic:blipFill>
-                    <a:blip r:embed="rId16"/>
+                    <a:blip r:embed="rId22"/>
                     <a:stretch>
                       <a:fillRect/>
                     </a:stretch>
@@ -2932,7 +3351,7 @@
                     </pic:cNvPicPr>
                   </pic:nvPicPr>
                   <pic:blipFill>
-                    <a:blip r:embed="rId17"/>
+                    <a:blip r:embed="rId23"/>
                     <a:stretch>
                       <a:fillRect/>
                     </a:stretch>
@@ -3290,7 +3709,7 @@
                     </pic:cNvPicPr>
                   </pic:nvPicPr>
                   <pic:blipFill>
-                    <a:blip r:embed="rId18"/>
+                    <a:blip r:embed="rId24"/>
                     <a:stretch>
                       <a:fillRect/>
                     </a:stretch>
@@ -3427,7 +3846,7 @@
                     </pic:cNvPicPr>
                   </pic:nvPicPr>
                   <pic:blipFill>
-                    <a:blip r:embed="rId19"/>
+                    <a:blip r:embed="rId25"/>
                     <a:stretch>
                       <a:fillRect/>
                     </a:stretch>
@@ -3545,7 +3964,7 @@
                     </pic:cNvPicPr>
                   </pic:nvPicPr>
                   <pic:blipFill>
-                    <a:blip r:embed="rId20"/>
+                    <a:blip r:embed="rId26"/>
                     <a:stretch>
                       <a:fillRect/>
                     </a:stretch>
@@ -3635,7 +4054,7 @@
                     </pic:cNvPicPr>
                   </pic:nvPicPr>
                   <pic:blipFill>
-                    <a:blip r:embed="rId21"/>
+                    <a:blip r:embed="rId27"/>
                     <a:stretch>
                       <a:fillRect/>
                     </a:stretch>
@@ -3788,7 +4207,7 @@
                     </pic:cNvPicPr>
                   </pic:nvPicPr>
                   <pic:blipFill>
-                    <a:blip r:embed="rId22"/>
+                    <a:blip r:embed="rId28"/>
                     <a:stretch>
                       <a:fillRect/>
                     </a:stretch>
@@ -3837,7 +4256,7 @@
                     </pic:cNvPicPr>
                   </pic:nvPicPr>
                   <pic:blipFill>
-                    <a:blip r:embed="rId23"/>
+                    <a:blip r:embed="rId29"/>
                     <a:stretch>
                       <a:fillRect/>
                     </a:stretch>
@@ -4081,7 +4500,7 @@
                     </pic:cNvPicPr>
                   </pic:nvPicPr>
                   <pic:blipFill>
-                    <a:blip r:embed="rId24"/>
+                    <a:blip r:embed="rId30"/>
                     <a:stretch>
                       <a:fillRect/>
                     </a:stretch>
@@ -4158,7 +4577,7 @@
                     </pic:cNvPicPr>
                   </pic:nvPicPr>
                   <pic:blipFill>
-                    <a:blip r:embed="rId25"/>
+                    <a:blip r:embed="rId31"/>
                     <a:stretch>
                       <a:fillRect/>
                     </a:stretch>
@@ -4207,7 +4626,7 @@
                     </pic:cNvPicPr>
                   </pic:nvPicPr>
                   <pic:blipFill>
-                    <a:blip r:embed="rId26"/>
+                    <a:blip r:embed="rId32"/>
                     <a:stretch>
                       <a:fillRect/>
                     </a:stretch>
@@ -4277,7 +4696,7 @@
                     </pic:cNvPicPr>
                   </pic:nvPicPr>
                   <pic:blipFill>
-                    <a:blip r:embed="rId27"/>
+                    <a:blip r:embed="rId33"/>
                     <a:stretch>
                       <a:fillRect/>
                     </a:stretch>
@@ -4349,7 +4768,7 @@
                     </pic:cNvPicPr>
                   </pic:nvPicPr>
                   <pic:blipFill>
-                    <a:blip r:embed="rId28"/>
+                    <a:blip r:embed="rId34"/>
                     <a:stretch>
                       <a:fillRect/>
                     </a:stretch>
@@ -4452,7 +4871,7 @@
                     </pic:cNvPicPr>
                   </pic:nvPicPr>
                   <pic:blipFill>
-                    <a:blip r:embed="rId29"/>
+                    <a:blip r:embed="rId35"/>
                     <a:stretch>
                       <a:fillRect/>
                     </a:stretch>
@@ -4560,7 +4979,7 @@
                     </pic:cNvPicPr>
                   </pic:nvPicPr>
                   <pic:blipFill>
-                    <a:blip r:embed="rId30"/>
+                    <a:blip r:embed="rId36"/>
                     <a:stretch>
                       <a:fillRect/>
                     </a:stretch>
@@ -4632,7 +5051,7 @@
                     </pic:cNvPicPr>
                   </pic:nvPicPr>
                   <pic:blipFill>
-                    <a:blip r:embed="rId31"/>
+                    <a:blip r:embed="rId37"/>
                     <a:stretch>
                       <a:fillRect/>
                     </a:stretch>
@@ -4813,7 +5232,7 @@
                     </pic:cNvPicPr>
                   </pic:nvPicPr>
                   <pic:blipFill>
-                    <a:blip r:embed="rId32"/>
+                    <a:blip r:embed="rId38"/>
                     <a:stretch>
                       <a:fillRect/>
                     </a:stretch>
@@ -5069,7 +5488,7 @@
                     </pic:cNvPicPr>
                   </pic:nvPicPr>
                   <pic:blipFill>
-                    <a:blip r:embed="rId33"/>
+                    <a:blip r:embed="rId39"/>
                     <a:srcRect/>
                     <a:stretch>
                       <a:fillRect/>
@@ -5251,7 +5670,7 @@
                     </pic:cNvPicPr>
                   </pic:nvPicPr>
                   <pic:blipFill>
-                    <a:blip r:embed="rId34"/>
+                    <a:blip r:embed="rId40"/>
                     <a:stretch>
                       <a:fillRect/>
                     </a:stretch>
@@ -5332,7 +5751,7 @@
                     </pic:cNvPicPr>
                   </pic:nvPicPr>
                   <pic:blipFill>
-                    <a:blip r:embed="rId35"/>
+                    <a:blip r:embed="rId41"/>
                     <a:stretch>
                       <a:fillRect/>
                     </a:stretch>
@@ -5382,7 +5801,7 @@
                     </pic:cNvPicPr>
                   </pic:nvPicPr>
                   <pic:blipFill>
-                    <a:blip r:embed="rId36"/>
+                    <a:blip r:embed="rId42"/>
                     <a:stretch>
                       <a:fillRect/>
                     </a:stretch>
@@ -5462,7 +5881,7 @@
                     </pic:cNvPicPr>
                   </pic:nvPicPr>
                   <pic:blipFill>
-                    <a:blip r:embed="rId37"/>
+                    <a:blip r:embed="rId43"/>
                     <a:stretch>
                       <a:fillRect/>
                     </a:stretch>
@@ -5511,7 +5930,7 @@
                     </pic:cNvPicPr>
                   </pic:nvPicPr>
                   <pic:blipFill>
-                    <a:blip r:embed="rId38"/>
+                    <a:blip r:embed="rId44"/>
                     <a:stretch>
                       <a:fillRect/>
                     </a:stretch>
@@ -5625,7 +6044,7 @@
                     </pic:cNvPicPr>
                   </pic:nvPicPr>
                   <pic:blipFill>
-                    <a:blip r:embed="rId39"/>
+                    <a:blip r:embed="rId45"/>
                     <a:stretch>
                       <a:fillRect/>
                     </a:stretch>
@@ -5685,7 +6104,7 @@
                     </pic:cNvPicPr>
                   </pic:nvPicPr>
                   <pic:blipFill>
-                    <a:blip r:embed="rId40"/>
+                    <a:blip r:embed="rId46"/>
                     <a:stretch>
                       <a:fillRect/>
                     </a:stretch>
@@ -5753,7 +6172,7 @@
                     </pic:cNvPicPr>
                   </pic:nvPicPr>
                   <pic:blipFill>
-                    <a:blip r:embed="rId41"/>
+                    <a:blip r:embed="rId47"/>
                     <a:stretch>
                       <a:fillRect/>
                     </a:stretch>
@@ -5839,7 +6258,7 @@
                     </pic:cNvPicPr>
                   </pic:nvPicPr>
                   <pic:blipFill>
-                    <a:blip r:embed="rId42"/>
+                    <a:blip r:embed="rId48"/>
                     <a:stretch>
                       <a:fillRect/>
                     </a:stretch>
@@ -5898,7 +6317,7 @@
                     </pic:cNvPicPr>
                   </pic:nvPicPr>
                   <pic:blipFill>
-                    <a:blip r:embed="rId43"/>
+                    <a:blip r:embed="rId49"/>
                     <a:stretch>
                       <a:fillRect/>
                     </a:stretch>
@@ -5975,7 +6394,7 @@
                     </pic:cNvPicPr>
                   </pic:nvPicPr>
                   <pic:blipFill>
-                    <a:blip r:embed="rId44"/>
+                    <a:blip r:embed="rId50"/>
                     <a:stretch>
                       <a:fillRect/>
                     </a:stretch>
@@ -7226,7 +7645,7 @@
                     </pic:cNvPicPr>
                   </pic:nvPicPr>
                   <pic:blipFill>
-                    <a:blip r:embed="rId45"/>
+                    <a:blip r:embed="rId51"/>
                     <a:stretch>
                       <a:fillRect/>
                     </a:stretch>
@@ -7300,7 +7719,7 @@
                     </pic:cNvPicPr>
                   </pic:nvPicPr>
                   <pic:blipFill>
-                    <a:blip r:embed="rId46"/>
+                    <a:blip r:embed="rId52"/>
                     <a:stretch>
                       <a:fillRect/>
                     </a:stretch>
@@ -7377,7 +7796,7 @@
                     </pic:cNvPicPr>
                   </pic:nvPicPr>
                   <pic:blipFill>
-                    <a:blip r:embed="rId47"/>
+                    <a:blip r:embed="rId53"/>
                     <a:stretch>
                       <a:fillRect/>
                     </a:stretch>

</xml_diff>